<commit_message>
create product management page
</commit_message>
<xml_diff>
--- a/docs/DeCuongThucTap.docx
+++ b/docs/DeCuongThucTap.docx
@@ -5,6 +5,27 @@
     <w:p>
       <w:pPr>
         <w:spacing w:after="60" w:line="240" w:lineRule="auto"/>
+        <w:jc w:val="center"/>
+        <w:rPr>
+          <w:rFonts w:ascii="Times New Roman" w:eastAsia="Times New Roman" w:hAnsi="Times New Roman" w:cs="Times New Roman"/>
+          <w:b/>
+          <w:sz w:val="32"/>
+          <w:szCs w:val="26"/>
+        </w:rPr>
+      </w:pPr>
+      <w:r>
+        <w:rPr>
+          <w:rFonts w:ascii="Times New Roman" w:eastAsia="Times New Roman" w:hAnsi="Times New Roman" w:cs="Times New Roman"/>
+          <w:b/>
+          <w:sz w:val="32"/>
+          <w:szCs w:val="26"/>
+        </w:rPr>
+        <w:t>ĐỀ CƯƠNG THỰC TẬP</w:t>
+      </w:r>
+    </w:p>
+    <w:p>
+      <w:pPr>
+        <w:spacing w:after="60" w:line="240" w:lineRule="auto"/>
         <w:jc w:val="both"/>
         <w:rPr>
           <w:rFonts w:ascii="Times New Roman" w:hAnsi="Times New Roman" w:cs="Times New Roman"/>
@@ -234,20 +255,56 @@
         <w:ind w:firstLine="1080"/>
         <w:jc w:val="both"/>
         <w:rPr>
-          <w:rFonts w:ascii="Times New Roman" w:hAnsi="Times New Roman" w:cs="Times New Roman"/>
-          <w:sz w:val="26"/>
-          <w:szCs w:val="26"/>
-          <w:lang w:val="vi-VN"/>
-        </w:rPr>
-      </w:pPr>
-      <w:r>
-        <w:rPr>
-          <w:rFonts w:ascii="Times New Roman" w:eastAsia="Times New Roman" w:hAnsi="Times New Roman" w:cs="Times New Roman"/>
-          <w:sz w:val="26"/>
-          <w:szCs w:val="26"/>
-          <w:lang w:val="vi-VN"/>
-        </w:rPr>
-        <w:t>+ Bộ phận nhập/xuất hàng: kiểm kê sản phẩm nhập vào và xuất kho, lưu lại các hóa đơn nhập.xuất</w:t>
+          <w:rFonts w:ascii="Times New Roman" w:eastAsia="Times New Roman" w:hAnsi="Times New Roman" w:cs="Times New Roman"/>
+          <w:sz w:val="26"/>
+          <w:szCs w:val="26"/>
+          <w:lang w:val="vi-VN"/>
+        </w:rPr>
+      </w:pPr>
+      <w:r>
+        <w:rPr>
+          <w:rFonts w:ascii="Times New Roman" w:eastAsia="Times New Roman" w:hAnsi="Times New Roman" w:cs="Times New Roman"/>
+          <w:sz w:val="26"/>
+          <w:szCs w:val="26"/>
+          <w:lang w:val="vi-VN"/>
+        </w:rPr>
+        <w:t>+ Bộ phận n</w:t>
+      </w:r>
+      <w:r>
+        <w:rPr>
+          <w:rFonts w:ascii="Times New Roman" w:eastAsia="Times New Roman" w:hAnsi="Times New Roman" w:cs="Times New Roman"/>
+          <w:sz w:val="26"/>
+          <w:szCs w:val="26"/>
+          <w:lang w:val="vi-VN"/>
+        </w:rPr>
+        <w:t xml:space="preserve">hập/xuất hàng: kiểm kê sản phẩm, </w:t>
+      </w:r>
+      <w:r>
+        <w:rPr>
+          <w:rFonts w:ascii="Times New Roman" w:eastAsia="Times New Roman" w:hAnsi="Times New Roman" w:cs="Times New Roman"/>
+          <w:sz w:val="26"/>
+          <w:szCs w:val="26"/>
+          <w:lang w:val="vi-VN"/>
+        </w:rPr>
+        <w:t xml:space="preserve">lưu lại </w:t>
+      </w:r>
+      <w:r>
+        <w:rPr>
+          <w:rFonts w:ascii="Times New Roman" w:eastAsia="Times New Roman" w:hAnsi="Times New Roman" w:cs="Times New Roman"/>
+          <w:sz w:val="26"/>
+          <w:szCs w:val="26"/>
+          <w:lang w:val="vi-VN"/>
+        </w:rPr>
+        <w:t xml:space="preserve">các hóa đơn nhập </w:t>
+      </w:r>
+      <w:r>
+        <w:rPr>
+          <w:rFonts w:ascii="Times New Roman" w:eastAsia="Times New Roman" w:hAnsi="Times New Roman" w:cs="Times New Roman"/>
+          <w:sz w:val="26"/>
+          <w:szCs w:val="26"/>
+          <w:lang w:val="vi-VN"/>
+        </w:rPr>
+        <w:t>xuất</w:t>
       </w:r>
     </w:p>
     <w:p>
@@ -464,7 +521,7 @@
         <w:ind w:left="0" w:firstLine="1080"/>
         <w:jc w:val="both"/>
         <w:rPr>
-          <w:rFonts w:ascii="Times New Roman" w:hAnsi="Times New Roman" w:cs="Times New Roman"/>
+          <w:rFonts w:ascii="Times New Roman" w:eastAsia="Times New Roman" w:hAnsi="Times New Roman" w:cs="Times New Roman"/>
           <w:sz w:val="26"/>
           <w:szCs w:val="26"/>
           <w:lang w:val="vi-VN"/>
@@ -478,314 +535,6 @@
           <w:lang w:val="vi-VN"/>
         </w:rPr>
         <w:t>+ Khi quá trình giao dịch với khách hàng hoàn tất, đơn hàng sẽ được đưa về ban quản trị để lưu trữ, thuận tiện cho việc quản lý giao hàng cũng như công việc thống kê. Đơn hàng sẽ được lưu trong cơ sở dữ liệu của hệ thống.</w:t>
-      </w:r>
-    </w:p>
-    <w:p>
-      <w:pPr>
-        <w:spacing w:after="60" w:line="240" w:lineRule="auto"/>
-        <w:ind w:firstLine="720"/>
-        <w:jc w:val="both"/>
-        <w:rPr>
-          <w:rFonts w:ascii="Times New Roman" w:hAnsi="Times New Roman" w:cs="Times New Roman"/>
-          <w:sz w:val="26"/>
-          <w:szCs w:val="26"/>
-          <w:lang w:val="vi-VN"/>
-        </w:rPr>
-      </w:pPr>
-      <w:r>
-        <w:rPr>
-          <w:rFonts w:ascii="Times New Roman" w:eastAsia="Times New Roman" w:hAnsi="Times New Roman" w:cs="Times New Roman"/>
-          <w:sz w:val="26"/>
-          <w:szCs w:val="26"/>
-          <w:lang w:val="vi-VN"/>
-        </w:rPr>
-        <w:t>* Giao hàng:</w:t>
-      </w:r>
-    </w:p>
-    <w:p>
-      <w:pPr>
-        <w:spacing w:after="60" w:line="240" w:lineRule="auto"/>
-        <w:ind w:firstLine="1080"/>
-        <w:jc w:val="both"/>
-        <w:rPr>
-          <w:rFonts w:ascii="Times New Roman" w:hAnsi="Times New Roman" w:cs="Times New Roman"/>
-          <w:sz w:val="26"/>
-          <w:szCs w:val="26"/>
-          <w:lang w:val="vi-VN"/>
-        </w:rPr>
-      </w:pPr>
-      <w:r>
-        <w:rPr>
-          <w:rFonts w:ascii="Times New Roman" w:eastAsia="Times New Roman" w:hAnsi="Times New Roman" w:cs="Times New Roman"/>
-          <w:sz w:val="26"/>
-          <w:szCs w:val="26"/>
-          <w:lang w:val="vi-VN"/>
-        </w:rPr>
-        <w:lastRenderedPageBreak/>
-        <w:t>+ Ban quản trị kiểm tra trạng thái các đơn hàng được lưu trong hệ thống. Nếu là đơn hàng chưa được giao sẽ tiến hành giao hàng cho đơn hàng đó. Đồng thời ban quản trị cũng sẽ cử nhân viên đi giao đơn hàng</w:t>
-      </w:r>
-    </w:p>
-    <w:p>
-      <w:pPr>
-        <w:spacing w:after="60" w:line="240" w:lineRule="auto"/>
-        <w:ind w:firstLine="1080"/>
-        <w:jc w:val="both"/>
-        <w:rPr>
-          <w:rFonts w:ascii="Times New Roman" w:hAnsi="Times New Roman" w:cs="Times New Roman"/>
-          <w:sz w:val="26"/>
-          <w:szCs w:val="26"/>
-          <w:lang w:val="vi-VN"/>
-        </w:rPr>
-      </w:pPr>
-      <w:r>
-        <w:rPr>
-          <w:rFonts w:ascii="Times New Roman" w:eastAsia="Times New Roman" w:hAnsi="Times New Roman" w:cs="Times New Roman"/>
-          <w:sz w:val="26"/>
-          <w:szCs w:val="26"/>
-          <w:lang w:val="vi-VN"/>
-        </w:rPr>
-        <w:t>+ Bộ phận nhập - xuất sẽ tiếp nhận “Phiếu yêu cầu xuất hàng” từ ban quản trị tiến hành kiểm tra lại và xuất sản phẩm giao cho nhân viên giao hàng đã được chỉ định</w:t>
-      </w:r>
-    </w:p>
-    <w:p>
-      <w:pPr>
-        <w:spacing w:after="60" w:line="240" w:lineRule="auto"/>
-        <w:ind w:firstLine="1080"/>
-        <w:jc w:val="both"/>
-        <w:rPr>
-          <w:rFonts w:ascii="Times New Roman" w:hAnsi="Times New Roman" w:cs="Times New Roman"/>
-          <w:sz w:val="26"/>
-          <w:szCs w:val="26"/>
-          <w:lang w:val="vi-VN"/>
-        </w:rPr>
-      </w:pPr>
-      <w:r>
-        <w:rPr>
-          <w:rFonts w:ascii="Times New Roman" w:eastAsia="Times New Roman" w:hAnsi="Times New Roman" w:cs="Times New Roman"/>
-          <w:sz w:val="26"/>
-          <w:szCs w:val="26"/>
-          <w:lang w:val="vi-VN"/>
-        </w:rPr>
-        <w:t>+ Nhân viên khi giao hàng cho khách sẽ phải lấy xác nhận của khách hàng vào “Chi tiết giao hàng”.</w:t>
-      </w:r>
-    </w:p>
-    <w:p>
-      <w:pPr>
-        <w:spacing w:after="60" w:line="240" w:lineRule="auto"/>
-        <w:ind w:firstLine="1080"/>
-        <w:jc w:val="both"/>
-        <w:rPr>
-          <w:rFonts w:ascii="Times New Roman" w:hAnsi="Times New Roman" w:cs="Times New Roman"/>
-          <w:sz w:val="26"/>
-          <w:szCs w:val="26"/>
-          <w:lang w:val="vi-VN"/>
-        </w:rPr>
-      </w:pPr>
-      <w:r>
-        <w:rPr>
-          <w:rFonts w:ascii="Times New Roman" w:eastAsia="Times New Roman" w:hAnsi="Times New Roman" w:cs="Times New Roman"/>
-          <w:sz w:val="26"/>
-          <w:szCs w:val="26"/>
-          <w:lang w:val="vi-VN"/>
-        </w:rPr>
-        <w:t>+ “Chi tiết giao hàng” sẽ được ban quản trị lưu vào cơ sở dữ liệu để thuận tiện cho công việc quản lý giao hàng</w:t>
-      </w:r>
-    </w:p>
-    <w:p>
-      <w:pPr>
-        <w:spacing w:after="60" w:line="240" w:lineRule="auto"/>
-        <w:ind w:firstLine="720"/>
-        <w:jc w:val="both"/>
-        <w:rPr>
-          <w:rFonts w:ascii="Times New Roman" w:hAnsi="Times New Roman" w:cs="Times New Roman"/>
-          <w:sz w:val="26"/>
-          <w:szCs w:val="26"/>
-          <w:lang w:val="vi-VN"/>
-        </w:rPr>
-      </w:pPr>
-      <w:r>
-        <w:rPr>
-          <w:rFonts w:ascii="Times New Roman" w:eastAsia="Times New Roman" w:hAnsi="Times New Roman" w:cs="Times New Roman"/>
-          <w:sz w:val="26"/>
-          <w:szCs w:val="26"/>
-          <w:lang w:val="vi-VN"/>
-        </w:rPr>
-        <w:t>* Quản lý tài khoản:</w:t>
-      </w:r>
-    </w:p>
-    <w:p>
-      <w:pPr>
-        <w:spacing w:after="60" w:line="240" w:lineRule="auto"/>
-        <w:ind w:firstLine="1080"/>
-        <w:jc w:val="both"/>
-        <w:rPr>
-          <w:rFonts w:ascii="Times New Roman" w:hAnsi="Times New Roman" w:cs="Times New Roman"/>
-          <w:sz w:val="26"/>
-          <w:szCs w:val="26"/>
-          <w:lang w:val="vi-VN"/>
-        </w:rPr>
-      </w:pPr>
-      <w:r>
-        <w:rPr>
-          <w:rFonts w:ascii="Times New Roman" w:eastAsia="Times New Roman" w:hAnsi="Times New Roman" w:cs="Times New Roman"/>
-          <w:sz w:val="26"/>
-          <w:szCs w:val="26"/>
-          <w:lang w:val="vi-VN"/>
-        </w:rPr>
-        <w:t>+ Khi có thắc mắc cần được giải đáp, khách hàng có thể gửi thắc mắc kèm thông tin liên lạc đến cho ban hỗ trợ.</w:t>
-      </w:r>
-    </w:p>
-    <w:p>
-      <w:pPr>
-        <w:spacing w:after="60" w:line="240" w:lineRule="auto"/>
-        <w:ind w:firstLine="1080"/>
-        <w:jc w:val="both"/>
-        <w:rPr>
-          <w:rFonts w:ascii="Times New Roman" w:hAnsi="Times New Roman" w:cs="Times New Roman"/>
-          <w:sz w:val="26"/>
-          <w:szCs w:val="26"/>
-          <w:lang w:val="vi-VN"/>
-        </w:rPr>
-      </w:pPr>
-      <w:r>
-        <w:rPr>
-          <w:rFonts w:ascii="Times New Roman" w:eastAsia="Times New Roman" w:hAnsi="Times New Roman" w:cs="Times New Roman"/>
-          <w:sz w:val="26"/>
-          <w:szCs w:val="26"/>
-          <w:lang w:val="vi-VN"/>
-        </w:rPr>
-        <w:t>+ Ban hỗ trợ nhận thắc măc, giải đáp thắc mắc và gửi giải đáp đến cho khách hàng.</w:t>
-      </w:r>
-    </w:p>
-    <w:p>
-      <w:pPr>
-        <w:spacing w:after="60" w:line="240" w:lineRule="auto"/>
-        <w:ind w:firstLine="720"/>
-        <w:jc w:val="both"/>
-        <w:rPr>
-          <w:rFonts w:ascii="Times New Roman" w:hAnsi="Times New Roman" w:cs="Times New Roman"/>
-          <w:sz w:val="26"/>
-          <w:szCs w:val="26"/>
-          <w:lang w:val="vi-VN"/>
-        </w:rPr>
-      </w:pPr>
-      <w:r>
-        <w:rPr>
-          <w:rFonts w:ascii="Times New Roman" w:eastAsia="Times New Roman" w:hAnsi="Times New Roman" w:cs="Times New Roman"/>
-          <w:sz w:val="26"/>
-          <w:szCs w:val="26"/>
-          <w:lang w:val="vi-VN"/>
-        </w:rPr>
-        <w:t>* Quản lý nhà cung cấp:</w:t>
-      </w:r>
-    </w:p>
-    <w:p>
-      <w:pPr>
-        <w:pStyle w:val="ListParagraph"/>
-        <w:spacing w:after="60" w:line="240" w:lineRule="auto"/>
-        <w:ind w:left="0" w:firstLine="1080"/>
-        <w:rPr>
-          <w:rFonts w:ascii="Times New Roman" w:hAnsi="Times New Roman" w:cs="Times New Roman"/>
-          <w:sz w:val="26"/>
-          <w:szCs w:val="26"/>
-          <w:lang w:val="vi-VN"/>
-        </w:rPr>
-      </w:pPr>
-      <w:r>
-        <w:rPr>
-          <w:rFonts w:ascii="Times New Roman" w:eastAsia="Times New Roman" w:hAnsi="Times New Roman" w:cs="Times New Roman"/>
-          <w:sz w:val="26"/>
-          <w:szCs w:val="26"/>
-          <w:lang w:val="vi-VN"/>
-        </w:rPr>
-        <w:t>+ Tài khoản để khách hàng sử dụng trong việc đặt hàng cũng như gửi phản hồi cho hệ thống.</w:t>
-      </w:r>
-    </w:p>
-    <w:p>
-      <w:pPr>
-        <w:pStyle w:val="ListParagraph"/>
-        <w:spacing w:after="60" w:line="240" w:lineRule="auto"/>
-        <w:ind w:left="0" w:firstLine="1080"/>
-        <w:rPr>
-          <w:rFonts w:ascii="Times New Roman" w:hAnsi="Times New Roman" w:cs="Times New Roman"/>
-          <w:sz w:val="26"/>
-          <w:szCs w:val="26"/>
-          <w:lang w:val="vi-VN"/>
-        </w:rPr>
-      </w:pPr>
-      <w:r>
-        <w:rPr>
-          <w:rFonts w:ascii="Times New Roman" w:eastAsia="Times New Roman" w:hAnsi="Times New Roman" w:cs="Times New Roman"/>
-          <w:sz w:val="26"/>
-          <w:szCs w:val="26"/>
-          <w:lang w:val="vi-VN"/>
-        </w:rPr>
-        <w:t>+ Khi khách hàng hoàn thành việc đăng kí tài khoản mới, hệ thống sẽ lưu lại thông tin khách hàng theo các trường đã được quy định.</w:t>
-      </w:r>
-    </w:p>
-    <w:p>
-      <w:pPr>
-        <w:pStyle w:val="ListParagraph"/>
-        <w:spacing w:after="60" w:line="240" w:lineRule="auto"/>
-        <w:ind w:left="0" w:firstLine="1080"/>
-        <w:rPr>
-          <w:rFonts w:ascii="Times New Roman" w:hAnsi="Times New Roman" w:cs="Times New Roman"/>
-          <w:sz w:val="26"/>
-          <w:szCs w:val="26"/>
-          <w:lang w:val="vi-VN"/>
-        </w:rPr>
-      </w:pPr>
-      <w:r>
-        <w:rPr>
-          <w:rFonts w:ascii="Times New Roman" w:eastAsia="Times New Roman" w:hAnsi="Times New Roman" w:cs="Times New Roman"/>
-          <w:sz w:val="26"/>
-          <w:szCs w:val="26"/>
-          <w:lang w:val="vi-VN"/>
-        </w:rPr>
-        <w:t>+ Nếu khách hàng đã là thành viên, thực hiện đăng nhập khi sử dụng truy cập vào trang web. Sau khi nhập thông tin email và mật khẩu, hệ thống sẽ kiểm tra thông tin đăng nhâp. Nếu đúng, khách hàng có thể thực hiện các thao tác đối với khách hàng trên website. Nếu không đúng, khách hàng sẽ phải đăng nhập lại.</w:t>
-      </w:r>
-    </w:p>
-    <w:p>
-      <w:pPr>
-        <w:spacing w:after="60" w:line="240" w:lineRule="auto"/>
-        <w:ind w:firstLine="720"/>
-        <w:rPr>
-          <w:rFonts w:ascii="Times New Roman" w:hAnsi="Times New Roman" w:cs="Times New Roman"/>
-          <w:sz w:val="26"/>
-          <w:szCs w:val="26"/>
-          <w:lang w:val="vi-VN"/>
-        </w:rPr>
-      </w:pPr>
-      <w:r>
-        <w:rPr>
-          <w:rFonts w:ascii="Times New Roman" w:eastAsia="Times New Roman" w:hAnsi="Times New Roman" w:cs="Times New Roman"/>
-          <w:sz w:val="26"/>
-          <w:szCs w:val="26"/>
-          <w:lang w:val="vi-VN"/>
-        </w:rPr>
-        <w:t>* Quản lý nhà cung cấp:</w:t>
-      </w:r>
-    </w:p>
-    <w:p>
-      <w:pPr>
-        <w:spacing w:after="60" w:line="240" w:lineRule="auto"/>
-        <w:ind w:firstLine="1080"/>
-        <w:jc w:val="both"/>
-        <w:rPr>
-          <w:rFonts w:ascii="Times New Roman" w:hAnsi="Times New Roman" w:cs="Times New Roman"/>
-          <w:sz w:val="26"/>
-          <w:szCs w:val="26"/>
-          <w:lang w:val="vi-VN"/>
-        </w:rPr>
-      </w:pPr>
-      <w:r>
-        <w:rPr>
-          <w:rFonts w:ascii="Times New Roman" w:eastAsia="Times New Roman" w:hAnsi="Times New Roman" w:cs="Times New Roman"/>
-          <w:sz w:val="26"/>
-          <w:szCs w:val="26"/>
-          <w:lang w:val="vi-VN"/>
-        </w:rPr>
-        <w:t>+ Khi có nhà cung cấp sản phẩm mới, ban quản trị sẽ thêm thông tin nhà cung cấp mới vào dữ liệu hệ thống.</w:t>
       </w:r>
     </w:p>
     <w:p>
@@ -801,15 +550,6 @@
           <w:lang w:val="vi-VN"/>
         </w:rPr>
       </w:pPr>
-      <w:r>
-        <w:rPr>
-          <w:rFonts w:ascii="Times New Roman" w:eastAsia="Times New Roman" w:hAnsi="Times New Roman" w:cs="Times New Roman"/>
-          <w:sz w:val="26"/>
-          <w:szCs w:val="26"/>
-          <w:lang w:val="vi-VN"/>
-        </w:rPr>
-        <w:t>+ Việc chỉnh sửa thông tin nhà cung cấp được thực hiện khi có sự thay đổi về thông tin từ phía nhà cung cấp, công việc này do ban quản trị thực hiện.</w:t>
-      </w:r>
     </w:p>
     <w:p>
       <w:pPr>
@@ -824,15 +564,6 @@
           <w:lang w:val="vi-VN"/>
         </w:rPr>
       </w:pPr>
-      <w:r>
-        <w:rPr>
-          <w:rFonts w:ascii="Times New Roman" w:eastAsia="Times New Roman" w:hAnsi="Times New Roman" w:cs="Times New Roman"/>
-          <w:sz w:val="26"/>
-          <w:szCs w:val="26"/>
-          <w:lang w:val="vi-VN"/>
-        </w:rPr>
-        <w:t>+ Việc xóa thông tin nhà cung cấp do ban quản trị thực hiện khi nhà cung cấp đó không còn tồn tại</w:t>
-      </w:r>
     </w:p>
     <w:p>
       <w:pPr>
@@ -853,7 +584,202 @@
           <w:szCs w:val="26"/>
           <w:lang w:val="vi-VN"/>
         </w:rPr>
-        <w:t>* Quản lý sản phẩm:</w:t>
+        <w:lastRenderedPageBreak/>
+        <w:t>* Giao hàng:</w:t>
+      </w:r>
+    </w:p>
+    <w:p>
+      <w:pPr>
+        <w:spacing w:after="60" w:line="240" w:lineRule="auto"/>
+        <w:ind w:firstLine="1080"/>
+        <w:jc w:val="both"/>
+        <w:rPr>
+          <w:rFonts w:ascii="Times New Roman" w:hAnsi="Times New Roman" w:cs="Times New Roman"/>
+          <w:sz w:val="26"/>
+          <w:szCs w:val="26"/>
+          <w:lang w:val="vi-VN"/>
+        </w:rPr>
+      </w:pPr>
+      <w:r>
+        <w:rPr>
+          <w:rFonts w:ascii="Times New Roman" w:eastAsia="Times New Roman" w:hAnsi="Times New Roman" w:cs="Times New Roman"/>
+          <w:sz w:val="26"/>
+          <w:szCs w:val="26"/>
+          <w:lang w:val="vi-VN"/>
+        </w:rPr>
+        <w:t>+ Ban quản trị kiểm tra trạng thái các đơn hàng được lưu trong hệ thống. Nếu là đơn hàng chưa được giao sẽ tiến hành giao hàng cho đơn hàng đó. Đồng thời ban quản trị cũng sẽ cử nhân viên đi giao đơn hàng</w:t>
+      </w:r>
+    </w:p>
+    <w:p>
+      <w:pPr>
+        <w:spacing w:after="60" w:line="240" w:lineRule="auto"/>
+        <w:ind w:firstLine="1080"/>
+        <w:jc w:val="both"/>
+        <w:rPr>
+          <w:rFonts w:ascii="Times New Roman" w:hAnsi="Times New Roman" w:cs="Times New Roman"/>
+          <w:sz w:val="26"/>
+          <w:szCs w:val="26"/>
+          <w:lang w:val="vi-VN"/>
+        </w:rPr>
+      </w:pPr>
+      <w:r>
+        <w:rPr>
+          <w:rFonts w:ascii="Times New Roman" w:eastAsia="Times New Roman" w:hAnsi="Times New Roman" w:cs="Times New Roman"/>
+          <w:sz w:val="26"/>
+          <w:szCs w:val="26"/>
+          <w:lang w:val="vi-VN"/>
+        </w:rPr>
+        <w:t>+ Bộ phận nhập - xuất sẽ tiếp nhận “Phiếu yêu cầu xuất hàng” từ ban quản trị tiến hành kiểm tra lại và xuất sản phẩm giao cho nhân viên giao hàng đã được chỉ định</w:t>
+      </w:r>
+    </w:p>
+    <w:p>
+      <w:pPr>
+        <w:spacing w:after="60" w:line="240" w:lineRule="auto"/>
+        <w:ind w:firstLine="1080"/>
+        <w:jc w:val="both"/>
+        <w:rPr>
+          <w:rFonts w:ascii="Times New Roman" w:hAnsi="Times New Roman" w:cs="Times New Roman"/>
+          <w:sz w:val="26"/>
+          <w:szCs w:val="26"/>
+          <w:lang w:val="vi-VN"/>
+        </w:rPr>
+      </w:pPr>
+      <w:r>
+        <w:rPr>
+          <w:rFonts w:ascii="Times New Roman" w:eastAsia="Times New Roman" w:hAnsi="Times New Roman" w:cs="Times New Roman"/>
+          <w:sz w:val="26"/>
+          <w:szCs w:val="26"/>
+          <w:lang w:val="vi-VN"/>
+        </w:rPr>
+        <w:t>+ Nhân viên khi giao hàng cho khách sẽ phải lấy xác nhận của khách hàng vào “Chi tiết giao hàng”.</w:t>
+      </w:r>
+    </w:p>
+    <w:p>
+      <w:pPr>
+        <w:spacing w:after="60" w:line="240" w:lineRule="auto"/>
+        <w:ind w:firstLine="1080"/>
+        <w:jc w:val="both"/>
+        <w:rPr>
+          <w:rFonts w:ascii="Times New Roman" w:hAnsi="Times New Roman" w:cs="Times New Roman"/>
+          <w:sz w:val="26"/>
+          <w:szCs w:val="26"/>
+          <w:lang w:val="vi-VN"/>
+        </w:rPr>
+      </w:pPr>
+      <w:r>
+        <w:rPr>
+          <w:rFonts w:ascii="Times New Roman" w:eastAsia="Times New Roman" w:hAnsi="Times New Roman" w:cs="Times New Roman"/>
+          <w:sz w:val="26"/>
+          <w:szCs w:val="26"/>
+          <w:lang w:val="vi-VN"/>
+        </w:rPr>
+        <w:t>+ “Chi tiết giao hàng” sẽ được ban quản trị lưu vào cơ sở dữ liệu để thuận tiện cho công việc quản lý giao hàng</w:t>
+      </w:r>
+    </w:p>
+    <w:p>
+      <w:pPr>
+        <w:spacing w:after="60" w:line="240" w:lineRule="auto"/>
+        <w:ind w:firstLine="720"/>
+        <w:jc w:val="both"/>
+        <w:rPr>
+          <w:rFonts w:ascii="Times New Roman" w:hAnsi="Times New Roman" w:cs="Times New Roman"/>
+          <w:sz w:val="26"/>
+          <w:szCs w:val="26"/>
+          <w:lang w:val="vi-VN"/>
+        </w:rPr>
+      </w:pPr>
+      <w:r>
+        <w:rPr>
+          <w:rFonts w:ascii="Times New Roman" w:eastAsia="Times New Roman" w:hAnsi="Times New Roman" w:cs="Times New Roman"/>
+          <w:sz w:val="26"/>
+          <w:szCs w:val="26"/>
+          <w:lang w:val="vi-VN"/>
+        </w:rPr>
+        <w:t>* Quản lý tài khoản:</w:t>
+      </w:r>
+    </w:p>
+    <w:p>
+      <w:pPr>
+        <w:spacing w:after="60" w:line="240" w:lineRule="auto"/>
+        <w:ind w:firstLine="1080"/>
+        <w:jc w:val="both"/>
+        <w:rPr>
+          <w:rFonts w:ascii="Times New Roman" w:hAnsi="Times New Roman" w:cs="Times New Roman"/>
+          <w:sz w:val="26"/>
+          <w:szCs w:val="26"/>
+          <w:lang w:val="vi-VN"/>
+        </w:rPr>
+      </w:pPr>
+      <w:r>
+        <w:rPr>
+          <w:rFonts w:ascii="Times New Roman" w:eastAsia="Times New Roman" w:hAnsi="Times New Roman" w:cs="Times New Roman"/>
+          <w:sz w:val="26"/>
+          <w:szCs w:val="26"/>
+          <w:lang w:val="vi-VN"/>
+        </w:rPr>
+        <w:t>+ Khi có thắc mắc cần được giải đáp, khách hàng có thể gửi thắc mắc kèm thông tin liên lạc đến cho ban hỗ trợ.</w:t>
+      </w:r>
+    </w:p>
+    <w:p>
+      <w:pPr>
+        <w:spacing w:after="60" w:line="240" w:lineRule="auto"/>
+        <w:ind w:firstLine="1080"/>
+        <w:jc w:val="both"/>
+        <w:rPr>
+          <w:rFonts w:ascii="Times New Roman" w:hAnsi="Times New Roman" w:cs="Times New Roman"/>
+          <w:sz w:val="26"/>
+          <w:szCs w:val="26"/>
+          <w:lang w:val="vi-VN"/>
+        </w:rPr>
+      </w:pPr>
+      <w:r>
+        <w:rPr>
+          <w:rFonts w:ascii="Times New Roman" w:eastAsia="Times New Roman" w:hAnsi="Times New Roman" w:cs="Times New Roman"/>
+          <w:sz w:val="26"/>
+          <w:szCs w:val="26"/>
+          <w:lang w:val="vi-VN"/>
+        </w:rPr>
+        <w:t>+ Ban hỗ trợ nhận thắc măc, giải đáp thắc mắc và gửi giải đáp đến cho khách hàng.</w:t>
+      </w:r>
+    </w:p>
+    <w:p>
+      <w:pPr>
+        <w:spacing w:after="60" w:line="240" w:lineRule="auto"/>
+        <w:ind w:firstLine="720"/>
+        <w:jc w:val="both"/>
+        <w:rPr>
+          <w:rFonts w:ascii="Times New Roman" w:hAnsi="Times New Roman" w:cs="Times New Roman"/>
+          <w:sz w:val="26"/>
+          <w:szCs w:val="26"/>
+          <w:lang w:val="vi-VN"/>
+        </w:rPr>
+      </w:pPr>
+      <w:r>
+        <w:rPr>
+          <w:rFonts w:ascii="Times New Roman" w:eastAsia="Times New Roman" w:hAnsi="Times New Roman" w:cs="Times New Roman"/>
+          <w:sz w:val="26"/>
+          <w:szCs w:val="26"/>
+          <w:lang w:val="vi-VN"/>
+        </w:rPr>
+        <w:t xml:space="preserve">* Quản lý </w:t>
+      </w:r>
+      <w:r>
+        <w:rPr>
+          <w:rFonts w:ascii="Times New Roman" w:eastAsia="Times New Roman" w:hAnsi="Times New Roman" w:cs="Times New Roman"/>
+          <w:sz w:val="26"/>
+          <w:szCs w:val="26"/>
+          <w:lang w:val="vi-VN"/>
+        </w:rPr>
+        <w:t>tài khoản khách hàng</w:t>
+      </w:r>
+      <w:r>
+        <w:rPr>
+          <w:rFonts w:ascii="Times New Roman" w:eastAsia="Times New Roman" w:hAnsi="Times New Roman" w:cs="Times New Roman"/>
+          <w:sz w:val="26"/>
+          <w:szCs w:val="26"/>
+          <w:lang w:val="vi-VN"/>
+        </w:rPr>
+        <w:t>:</w:t>
       </w:r>
     </w:p>
     <w:p>
@@ -876,7 +802,7 @@
           <w:szCs w:val="26"/>
           <w:lang w:val="vi-VN"/>
         </w:rPr>
-        <w:t>+ Thông tin sản phẩm mới sẽ được ban quản lý nhập - xuất thêm vào cơ sở dữ liệu của hệ thống.</w:t>
+        <w:t>+ Tài khoản để khách hàng sử dụng trong việc đặt hàng cũng như gửi phản hồi cho hệ thống.</w:t>
       </w:r>
     </w:p>
     <w:p>
@@ -899,7 +825,7 @@
           <w:szCs w:val="26"/>
           <w:lang w:val="vi-VN"/>
         </w:rPr>
-        <w:t>+ Khi thông tin về sản phẩm được nhập trước đó bị sai hoặc có sự thay đổi thông tin từ nhà cung cấp, ban quản trị sẽ tiến hành chỉnh sửa thông tin sản phẩm.</w:t>
+        <w:t>+ Khi khách hàng hoàn thành việc đăng kí tài khoản mới, hệ thống sẽ lưu lại thông tin khách hàng theo các trường đã được quy định.</w:t>
       </w:r>
     </w:p>
     <w:p>
@@ -922,7 +848,7 @@
           <w:szCs w:val="26"/>
           <w:lang w:val="vi-VN"/>
         </w:rPr>
-        <w:t>+ Công việc xóa thông tin sản phẩm do ban quản trị thực hiện.</w:t>
+        <w:t>+ Nếu khách hàng đã là thành viên, thực hiện đăng nhập khi sử dụng truy cập vào trang web. Sau khi nhập thông tin email và mật khẩu, hệ thống sẽ kiểm tra thông tin đăng nhâp. Nếu đúng, khách hàng có thể thực hiện các thao tác đối với khách hàng trên website. Nếu không đúng, khách hàng sẽ phải đăng nhập lại.</w:t>
       </w:r>
     </w:p>
     <w:p>
@@ -944,7 +870,7 @@
           <w:szCs w:val="26"/>
           <w:lang w:val="vi-VN"/>
         </w:rPr>
-        <w:t>* Quản lý nhân viên:</w:t>
+        <w:t>* Quản lý nhà cung cấp:</w:t>
       </w:r>
     </w:p>
     <w:p>
@@ -953,20 +879,179 @@
         <w:ind w:firstLine="1080"/>
         <w:jc w:val="both"/>
         <w:rPr>
-          <w:rFonts w:ascii="Times New Roman" w:eastAsia="Times New Roman" w:hAnsi="Times New Roman" w:cs="Times New Roman"/>
-          <w:sz w:val="26"/>
-          <w:szCs w:val="26"/>
-          <w:lang w:val="vi-VN"/>
-        </w:rPr>
-      </w:pPr>
-      <w:r>
-        <w:rPr>
-          <w:rFonts w:ascii="Times New Roman" w:eastAsia="Times New Roman" w:hAnsi="Times New Roman" w:cs="Times New Roman"/>
-          <w:sz w:val="26"/>
-          <w:szCs w:val="26"/>
-          <w:lang w:val="vi-VN"/>
-        </w:rPr>
-        <w:t>+ Bao gồm các công việc thêm thông tin nhân viên mới, chỉnh sửa thông tin nhân viên và xóa thông tin nhân viên.</w:t>
+          <w:rFonts w:ascii="Times New Roman" w:hAnsi="Times New Roman" w:cs="Times New Roman"/>
+          <w:sz w:val="26"/>
+          <w:szCs w:val="26"/>
+          <w:lang w:val="vi-VN"/>
+        </w:rPr>
+      </w:pPr>
+      <w:r>
+        <w:rPr>
+          <w:rFonts w:ascii="Times New Roman" w:eastAsia="Times New Roman" w:hAnsi="Times New Roman" w:cs="Times New Roman"/>
+          <w:sz w:val="26"/>
+          <w:szCs w:val="26"/>
+          <w:lang w:val="vi-VN"/>
+        </w:rPr>
+        <w:t>+ Khi có nhà cung cấp sản phẩm mới, ban quản trị sẽ thêm thông tin nhà cung cấp mới vào dữ liệu hệ thống.</w:t>
+      </w:r>
+    </w:p>
+    <w:p>
+      <w:pPr>
+        <w:pStyle w:val="ListParagraph"/>
+        <w:spacing w:after="60" w:line="240" w:lineRule="auto"/>
+        <w:ind w:left="0" w:firstLine="1080"/>
+        <w:jc w:val="both"/>
+        <w:rPr>
+          <w:rFonts w:ascii="Times New Roman" w:hAnsi="Times New Roman" w:cs="Times New Roman"/>
+          <w:sz w:val="26"/>
+          <w:szCs w:val="26"/>
+          <w:lang w:val="vi-VN"/>
+        </w:rPr>
+      </w:pPr>
+      <w:r>
+        <w:rPr>
+          <w:rFonts w:ascii="Times New Roman" w:eastAsia="Times New Roman" w:hAnsi="Times New Roman" w:cs="Times New Roman"/>
+          <w:sz w:val="26"/>
+          <w:szCs w:val="26"/>
+          <w:lang w:val="vi-VN"/>
+        </w:rPr>
+        <w:t>+ Việc chỉnh sửa thông tin nhà cung cấp được thực hiện khi có sự thay đổi về thông tin từ phía nhà cung cấp, công việc này do ban quản trị thực hiện.</w:t>
+      </w:r>
+    </w:p>
+    <w:p>
+      <w:pPr>
+        <w:pStyle w:val="ListParagraph"/>
+        <w:spacing w:after="60" w:line="240" w:lineRule="auto"/>
+        <w:ind w:left="0" w:firstLine="1080"/>
+        <w:jc w:val="both"/>
+        <w:rPr>
+          <w:rFonts w:ascii="Times New Roman" w:hAnsi="Times New Roman" w:cs="Times New Roman"/>
+          <w:sz w:val="26"/>
+          <w:szCs w:val="26"/>
+          <w:lang w:val="vi-VN"/>
+        </w:rPr>
+      </w:pPr>
+      <w:r>
+        <w:rPr>
+          <w:rFonts w:ascii="Times New Roman" w:eastAsia="Times New Roman" w:hAnsi="Times New Roman" w:cs="Times New Roman"/>
+          <w:sz w:val="26"/>
+          <w:szCs w:val="26"/>
+          <w:lang w:val="vi-VN"/>
+        </w:rPr>
+        <w:t>+ Việc xóa thông tin nhà cung cấp do ban quản trị thực hiện khi nhà cung cấp đó không còn tồn tại</w:t>
+      </w:r>
+    </w:p>
+    <w:p>
+      <w:pPr>
+        <w:spacing w:after="60" w:line="240" w:lineRule="auto"/>
+        <w:ind w:firstLine="720"/>
+        <w:jc w:val="both"/>
+        <w:rPr>
+          <w:rFonts w:ascii="Times New Roman" w:hAnsi="Times New Roman" w:cs="Times New Roman"/>
+          <w:sz w:val="26"/>
+          <w:szCs w:val="26"/>
+          <w:lang w:val="vi-VN"/>
+        </w:rPr>
+      </w:pPr>
+      <w:r>
+        <w:rPr>
+          <w:rFonts w:ascii="Times New Roman" w:eastAsia="Times New Roman" w:hAnsi="Times New Roman" w:cs="Times New Roman"/>
+          <w:sz w:val="26"/>
+          <w:szCs w:val="26"/>
+          <w:lang w:val="vi-VN"/>
+        </w:rPr>
+        <w:t>* Quản lý sản phẩm:</w:t>
+      </w:r>
+    </w:p>
+    <w:p>
+      <w:pPr>
+        <w:pStyle w:val="ListParagraph"/>
+        <w:spacing w:after="60" w:line="240" w:lineRule="auto"/>
+        <w:ind w:left="0" w:firstLine="1080"/>
+        <w:jc w:val="both"/>
+        <w:rPr>
+          <w:rFonts w:ascii="Times New Roman" w:hAnsi="Times New Roman" w:cs="Times New Roman"/>
+          <w:sz w:val="26"/>
+          <w:szCs w:val="26"/>
+          <w:lang w:val="vi-VN"/>
+        </w:rPr>
+      </w:pPr>
+      <w:r>
+        <w:rPr>
+          <w:rFonts w:ascii="Times New Roman" w:eastAsia="Times New Roman" w:hAnsi="Times New Roman" w:cs="Times New Roman"/>
+          <w:sz w:val="26"/>
+          <w:szCs w:val="26"/>
+          <w:lang w:val="vi-VN"/>
+        </w:rPr>
+        <w:t>+ Thông tin sản phẩm mới sẽ được ban quản lý nhập - xuất thêm vào cơ sở dữ liệu của hệ thống.</w:t>
+      </w:r>
+    </w:p>
+    <w:p>
+      <w:pPr>
+        <w:pStyle w:val="ListParagraph"/>
+        <w:spacing w:after="60" w:line="240" w:lineRule="auto"/>
+        <w:ind w:left="0" w:firstLine="1080"/>
+        <w:jc w:val="both"/>
+        <w:rPr>
+          <w:rFonts w:ascii="Times New Roman" w:hAnsi="Times New Roman" w:cs="Times New Roman"/>
+          <w:sz w:val="26"/>
+          <w:szCs w:val="26"/>
+          <w:lang w:val="vi-VN"/>
+        </w:rPr>
+      </w:pPr>
+      <w:r>
+        <w:rPr>
+          <w:rFonts w:ascii="Times New Roman" w:eastAsia="Times New Roman" w:hAnsi="Times New Roman" w:cs="Times New Roman"/>
+          <w:sz w:val="26"/>
+          <w:szCs w:val="26"/>
+          <w:lang w:val="vi-VN"/>
+        </w:rPr>
+        <w:t>+ Khi thông tin về sản phẩm được nhập trước đó bị sai hoặc có sự thay đổi thông tin từ nhà cung cấp, ban quản trị sẽ tiến hành chỉnh sửa thông tin sản phẩm.</w:t>
+      </w:r>
+    </w:p>
+    <w:p>
+      <w:pPr>
+        <w:pStyle w:val="ListParagraph"/>
+        <w:spacing w:after="60" w:line="240" w:lineRule="auto"/>
+        <w:ind w:left="0" w:firstLine="1080"/>
+        <w:jc w:val="both"/>
+        <w:rPr>
+          <w:rFonts w:ascii="Times New Roman" w:hAnsi="Times New Roman" w:cs="Times New Roman"/>
+          <w:sz w:val="26"/>
+          <w:szCs w:val="26"/>
+          <w:lang w:val="vi-VN"/>
+        </w:rPr>
+      </w:pPr>
+      <w:r>
+        <w:rPr>
+          <w:rFonts w:ascii="Times New Roman" w:eastAsia="Times New Roman" w:hAnsi="Times New Roman" w:cs="Times New Roman"/>
+          <w:sz w:val="26"/>
+          <w:szCs w:val="26"/>
+          <w:lang w:val="vi-VN"/>
+        </w:rPr>
+        <w:t>+ Công việc xóa thông tin sản phẩm do ban quản trị thực hiện.</w:t>
+      </w:r>
+    </w:p>
+    <w:p>
+      <w:pPr>
+        <w:spacing w:after="60" w:line="240" w:lineRule="auto"/>
+        <w:ind w:firstLine="720"/>
+        <w:jc w:val="both"/>
+        <w:rPr>
+          <w:rFonts w:ascii="Times New Roman" w:hAnsi="Times New Roman" w:cs="Times New Roman"/>
+          <w:sz w:val="26"/>
+          <w:szCs w:val="26"/>
+          <w:lang w:val="vi-VN"/>
+        </w:rPr>
+      </w:pPr>
+      <w:r>
+        <w:rPr>
+          <w:rFonts w:ascii="Times New Roman" w:eastAsia="Times New Roman" w:hAnsi="Times New Roman" w:cs="Times New Roman"/>
+          <w:sz w:val="26"/>
+          <w:szCs w:val="26"/>
+          <w:lang w:val="vi-VN"/>
+        </w:rPr>
+        <w:t>* Quản lý nhân viên:</w:t>
       </w:r>
     </w:p>
     <w:p>
@@ -975,12 +1060,21 @@
         <w:ind w:firstLine="1080"/>
         <w:jc w:val="both"/>
         <w:rPr>
-          <w:rFonts w:ascii="Times New Roman" w:hAnsi="Times New Roman" w:cs="Times New Roman"/>
-          <w:sz w:val="26"/>
-          <w:szCs w:val="26"/>
-          <w:lang w:val="vi-VN"/>
-        </w:rPr>
-      </w:pPr>
+          <w:rFonts w:ascii="Times New Roman" w:eastAsia="Times New Roman" w:hAnsi="Times New Roman" w:cs="Times New Roman"/>
+          <w:sz w:val="26"/>
+          <w:szCs w:val="26"/>
+          <w:lang w:val="vi-VN"/>
+        </w:rPr>
+      </w:pPr>
+      <w:r>
+        <w:rPr>
+          <w:rFonts w:ascii="Times New Roman" w:eastAsia="Times New Roman" w:hAnsi="Times New Roman" w:cs="Times New Roman"/>
+          <w:sz w:val="26"/>
+          <w:szCs w:val="26"/>
+          <w:lang w:val="vi-VN"/>
+        </w:rPr>
+        <w:t>+ Bao gồm các công việc thêm thông tin nhân viên mới, chỉnh sửa thông tin nhân viên và xóa thông tin nhân viên.</w:t>
+      </w:r>
     </w:p>
     <w:p>
       <w:pPr>
@@ -1215,6 +1309,14 @@
                 <w:sz w:val="26"/>
                 <w:szCs w:val="26"/>
               </w:rPr>
+              <w:t>~</w:t>
+            </w:r>
+            <w:r>
+              <w:rPr>
+                <w:rFonts w:ascii="Times New Roman" w:eastAsia="Times New Roman" w:hAnsi="Times New Roman" w:cs="Times New Roman"/>
+                <w:sz w:val="26"/>
+                <w:szCs w:val="26"/>
+              </w:rPr>
               <w:t>1</w:t>
             </w:r>
           </w:p>
@@ -1332,6 +1434,14 @@
                 <w:sz w:val="26"/>
                 <w:szCs w:val="26"/>
               </w:rPr>
+              <w:t>~</w:t>
+            </w:r>
+            <w:r>
+              <w:rPr>
+                <w:rFonts w:ascii="Times New Roman" w:eastAsia="Times New Roman" w:hAnsi="Times New Roman" w:cs="Times New Roman"/>
+                <w:sz w:val="26"/>
+                <w:szCs w:val="26"/>
+              </w:rPr>
               <w:t>12</w:t>
             </w:r>
           </w:p>
@@ -1449,15 +1559,15 @@
                 <w:sz w:val="26"/>
                 <w:szCs w:val="26"/>
               </w:rPr>
-              <w:t>1</w:t>
-            </w:r>
-            <w:r>
-              <w:rPr>
-                <w:rFonts w:ascii="Times New Roman" w:eastAsia="Times New Roman" w:hAnsi="Times New Roman" w:cs="Times New Roman"/>
-                <w:sz w:val="26"/>
-                <w:szCs w:val="26"/>
-              </w:rPr>
-              <w:t>2</w:t>
+              <w:t>~</w:t>
+            </w:r>
+            <w:r>
+              <w:rPr>
+                <w:rFonts w:ascii="Times New Roman" w:eastAsia="Times New Roman" w:hAnsi="Times New Roman" w:cs="Times New Roman"/>
+                <w:sz w:val="26"/>
+                <w:szCs w:val="26"/>
+              </w:rPr>
+              <w:t>20</w:t>
             </w:r>
           </w:p>
         </w:tc>
@@ -1574,6 +1684,14 @@
                 <w:sz w:val="26"/>
                 <w:szCs w:val="26"/>
               </w:rPr>
+              <w:t>~</w:t>
+            </w:r>
+            <w:r>
+              <w:rPr>
+                <w:rFonts w:ascii="Times New Roman" w:hAnsi="Times New Roman" w:cs="Times New Roman"/>
+                <w:sz w:val="26"/>
+                <w:szCs w:val="26"/>
+              </w:rPr>
               <w:t>1</w:t>
             </w:r>
           </w:p>
@@ -1599,7 +1717,7 @@
                 <w:sz w:val="26"/>
                 <w:szCs w:val="26"/>
               </w:rPr>
-              <w:t>Đông</w:t>
+              <w:t>Cường</w:t>
             </w:r>
           </w:p>
         </w:tc>
@@ -1691,6 +1809,14 @@
                 <w:sz w:val="26"/>
                 <w:szCs w:val="26"/>
               </w:rPr>
+              <w:t>~</w:t>
+            </w:r>
+            <w:r>
+              <w:rPr>
+                <w:rFonts w:ascii="Times New Roman" w:hAnsi="Times New Roman" w:cs="Times New Roman"/>
+                <w:sz w:val="26"/>
+                <w:szCs w:val="26"/>
+              </w:rPr>
               <w:t>1</w:t>
             </w:r>
           </w:p>
@@ -1716,7 +1842,7 @@
                 <w:sz w:val="26"/>
                 <w:szCs w:val="26"/>
               </w:rPr>
-              <w:t>Đông</w:t>
+              <w:t>Cường</w:t>
             </w:r>
           </w:p>
         </w:tc>
@@ -1808,6 +1934,14 @@
                 <w:sz w:val="26"/>
                 <w:szCs w:val="26"/>
               </w:rPr>
+              <w:t>~</w:t>
+            </w:r>
+            <w:r>
+              <w:rPr>
+                <w:rFonts w:ascii="Times New Roman" w:hAnsi="Times New Roman" w:cs="Times New Roman"/>
+                <w:sz w:val="26"/>
+                <w:szCs w:val="26"/>
+              </w:rPr>
               <w:t>8</w:t>
             </w:r>
           </w:p>
@@ -1925,7 +2059,7 @@
                 <w:sz w:val="26"/>
                 <w:szCs w:val="26"/>
               </w:rPr>
-              <w:t>8</w:t>
+              <w:t>~16</w:t>
             </w:r>
           </w:p>
         </w:tc>
@@ -2042,6 +2176,14 @@
                 <w:sz w:val="26"/>
                 <w:szCs w:val="26"/>
               </w:rPr>
+              <w:t>~</w:t>
+            </w:r>
+            <w:r>
+              <w:rPr>
+                <w:rFonts w:ascii="Times New Roman" w:hAnsi="Times New Roman" w:cs="Times New Roman"/>
+                <w:sz w:val="26"/>
+                <w:szCs w:val="26"/>
+              </w:rPr>
               <w:t>8</w:t>
             </w:r>
           </w:p>
@@ -2159,6 +2301,14 @@
                 <w:sz w:val="26"/>
                 <w:szCs w:val="26"/>
               </w:rPr>
+              <w:t>~</w:t>
+            </w:r>
+            <w:r>
+              <w:rPr>
+                <w:rFonts w:ascii="Times New Roman" w:hAnsi="Times New Roman" w:cs="Times New Roman"/>
+                <w:sz w:val="26"/>
+                <w:szCs w:val="26"/>
+              </w:rPr>
               <w:t>8</w:t>
             </w:r>
           </w:p>
@@ -2270,6 +2420,14 @@
                 <w:szCs w:val="26"/>
               </w:rPr>
             </w:pPr>
+            <w:r>
+              <w:rPr>
+                <w:rFonts w:ascii="Times New Roman" w:hAnsi="Times New Roman" w:cs="Times New Roman"/>
+                <w:sz w:val="26"/>
+                <w:szCs w:val="26"/>
+              </w:rPr>
+              <w:t>~8</w:t>
+            </w:r>
           </w:p>
         </w:tc>
         <w:tc>
@@ -2379,6 +2537,14 @@
                 <w:szCs w:val="26"/>
               </w:rPr>
             </w:pPr>
+            <w:r>
+              <w:rPr>
+                <w:rFonts w:ascii="Times New Roman" w:hAnsi="Times New Roman" w:cs="Times New Roman"/>
+                <w:sz w:val="26"/>
+                <w:szCs w:val="26"/>
+              </w:rPr>
+              <w:t>~14</w:t>
+            </w:r>
           </w:p>
         </w:tc>
         <w:tc>
@@ -2471,6 +2637,8 @@
               </w:rPr>
               <w:t>(customer) Tìm kiếm sản phẩm</w:t>
             </w:r>
+            <w:bookmarkStart w:id="0" w:name="_GoBack"/>
+            <w:bookmarkEnd w:id="0"/>
           </w:p>
         </w:tc>
         <w:tc>
@@ -2488,6 +2656,14 @@
                 <w:szCs w:val="26"/>
               </w:rPr>
             </w:pPr>
+            <w:r>
+              <w:rPr>
+                <w:rFonts w:ascii="Times New Roman" w:hAnsi="Times New Roman" w:cs="Times New Roman"/>
+                <w:sz w:val="26"/>
+                <w:szCs w:val="26"/>
+              </w:rPr>
+              <w:t>~6</w:t>
+            </w:r>
           </w:p>
         </w:tc>
         <w:tc>
@@ -2586,10 +2762,36 @@
                 <w:sz w:val="26"/>
                 <w:szCs w:val="26"/>
               </w:rPr>
-              <w:t>Gửi thắc mắc</w:t>
-            </w:r>
-            <w:bookmarkStart w:id="0" w:name="_GoBack"/>
-            <w:bookmarkEnd w:id="0"/>
+              <w:t xml:space="preserve">Gửi </w:t>
+            </w:r>
+            <w:proofErr w:type="spellStart"/>
+            <w:r>
+              <w:rPr>
+                <w:rFonts w:ascii="Times New Roman" w:eastAsia="Times New Roman" w:hAnsi="Times New Roman" w:cs="Times New Roman"/>
+                <w:sz w:val="26"/>
+                <w:szCs w:val="26"/>
+              </w:rPr>
+              <w:t>thắc</w:t>
+            </w:r>
+            <w:proofErr w:type="spellEnd"/>
+            <w:r>
+              <w:rPr>
+                <w:rFonts w:ascii="Times New Roman" w:eastAsia="Times New Roman" w:hAnsi="Times New Roman" w:cs="Times New Roman"/>
+                <w:sz w:val="26"/>
+                <w:szCs w:val="26"/>
+              </w:rPr>
+              <w:t xml:space="preserve"> </w:t>
+            </w:r>
+            <w:proofErr w:type="spellStart"/>
+            <w:r>
+              <w:rPr>
+                <w:rFonts w:ascii="Times New Roman" w:eastAsia="Times New Roman" w:hAnsi="Times New Roman" w:cs="Times New Roman"/>
+                <w:sz w:val="26"/>
+                <w:szCs w:val="26"/>
+              </w:rPr>
+              <w:t>mắc</w:t>
+            </w:r>
+            <w:proofErr w:type="spellEnd"/>
           </w:p>
         </w:tc>
         <w:tc>
@@ -2607,6 +2809,14 @@
                 <w:szCs w:val="26"/>
               </w:rPr>
             </w:pPr>
+            <w:r>
+              <w:rPr>
+                <w:rFonts w:ascii="Times New Roman" w:hAnsi="Times New Roman" w:cs="Times New Roman"/>
+                <w:sz w:val="26"/>
+                <w:szCs w:val="26"/>
+              </w:rPr>
+              <w:t>~10</w:t>
+            </w:r>
           </w:p>
         </w:tc>
         <w:tc>
@@ -2716,6 +2926,14 @@
                 <w:szCs w:val="26"/>
               </w:rPr>
             </w:pPr>
+            <w:r>
+              <w:rPr>
+                <w:rFonts w:ascii="Times New Roman" w:hAnsi="Times New Roman" w:cs="Times New Roman"/>
+                <w:sz w:val="26"/>
+                <w:szCs w:val="26"/>
+              </w:rPr>
+              <w:t>~4</w:t>
+            </w:r>
           </w:p>
         </w:tc>
         <w:tc>
@@ -2825,6 +3043,14 @@
                 <w:szCs w:val="26"/>
               </w:rPr>
             </w:pPr>
+            <w:r>
+              <w:rPr>
+                <w:rFonts w:ascii="Times New Roman" w:hAnsi="Times New Roman" w:cs="Times New Roman"/>
+                <w:sz w:val="26"/>
+                <w:szCs w:val="26"/>
+              </w:rPr>
+              <w:t>~14</w:t>
+            </w:r>
           </w:p>
         </w:tc>
         <w:tc>
@@ -2940,6 +3166,14 @@
                 <w:sz w:val="26"/>
                 <w:szCs w:val="26"/>
               </w:rPr>
+              <w:t>~</w:t>
+            </w:r>
+            <w:r>
+              <w:rPr>
+                <w:rFonts w:ascii="Times New Roman" w:hAnsi="Times New Roman" w:cs="Times New Roman"/>
+                <w:sz w:val="26"/>
+                <w:szCs w:val="26"/>
+              </w:rPr>
               <w:t>8</w:t>
             </w:r>
           </w:p>
@@ -3051,6 +3285,22 @@
                 <w:szCs w:val="26"/>
               </w:rPr>
             </w:pPr>
+            <w:r>
+              <w:rPr>
+                <w:rFonts w:ascii="Times New Roman" w:hAnsi="Times New Roman" w:cs="Times New Roman"/>
+                <w:sz w:val="26"/>
+                <w:szCs w:val="26"/>
+              </w:rPr>
+              <w:t>~</w:t>
+            </w:r>
+            <w:r>
+              <w:rPr>
+                <w:rFonts w:ascii="Times New Roman" w:hAnsi="Times New Roman" w:cs="Times New Roman"/>
+                <w:sz w:val="26"/>
+                <w:szCs w:val="26"/>
+              </w:rPr>
+              <w:t>20</w:t>
+            </w:r>
           </w:p>
         </w:tc>
         <w:tc>
@@ -3166,7 +3416,7 @@
                 <w:sz w:val="26"/>
                 <w:szCs w:val="26"/>
               </w:rPr>
-              <w:t>14</w:t>
+              <w:t>~20</w:t>
             </w:r>
           </w:p>
         </w:tc>
@@ -3277,6 +3527,14 @@
                 <w:szCs w:val="26"/>
               </w:rPr>
             </w:pPr>
+            <w:r>
+              <w:rPr>
+                <w:rFonts w:ascii="Times New Roman" w:hAnsi="Times New Roman" w:cs="Times New Roman"/>
+                <w:sz w:val="26"/>
+                <w:szCs w:val="26"/>
+              </w:rPr>
+              <w:t>~12</w:t>
+            </w:r>
           </w:p>
         </w:tc>
         <w:tc>
@@ -3387,6 +3645,14 @@
                 <w:szCs w:val="26"/>
               </w:rPr>
             </w:pPr>
+            <w:r>
+              <w:rPr>
+                <w:rFonts w:ascii="Times New Roman" w:hAnsi="Times New Roman" w:cs="Times New Roman"/>
+                <w:sz w:val="26"/>
+                <w:szCs w:val="26"/>
+              </w:rPr>
+              <w:t>~14</w:t>
+            </w:r>
           </w:p>
         </w:tc>
         <w:tc>
@@ -3453,7 +3719,7 @@
                 <w:sz w:val="26"/>
                 <w:szCs w:val="26"/>
               </w:rPr>
-              <w:t>22</w:t>
+              <w:t>21</w:t>
             </w:r>
           </w:p>
         </w:tc>
@@ -3496,6 +3762,14 @@
                 <w:szCs w:val="26"/>
               </w:rPr>
             </w:pPr>
+            <w:r>
+              <w:rPr>
+                <w:rFonts w:ascii="Times New Roman" w:hAnsi="Times New Roman" w:cs="Times New Roman"/>
+                <w:sz w:val="26"/>
+                <w:szCs w:val="26"/>
+              </w:rPr>
+              <w:t>~16</w:t>
+            </w:r>
           </w:p>
         </w:tc>
         <w:tc>
@@ -3513,6 +3787,14 @@
                 <w:szCs w:val="26"/>
               </w:rPr>
             </w:pPr>
+            <w:r>
+              <w:rPr>
+                <w:rFonts w:ascii="Times New Roman" w:hAnsi="Times New Roman" w:cs="Times New Roman"/>
+                <w:sz w:val="26"/>
+                <w:szCs w:val="26"/>
+              </w:rPr>
+              <w:t>Cường</w:t>
+            </w:r>
           </w:p>
         </w:tc>
         <w:tc>
@@ -3543,18 +3825,18 @@
               <w:spacing w:before="60" w:after="60"/>
               <w:jc w:val="center"/>
               <w:rPr>
-                <w:rFonts w:ascii="Times New Roman" w:hAnsi="Times New Roman" w:cs="Times New Roman"/>
-                <w:sz w:val="26"/>
-                <w:szCs w:val="26"/>
-              </w:rPr>
-            </w:pPr>
-            <w:r>
-              <w:rPr>
-                <w:rFonts w:ascii="Times New Roman" w:eastAsia="Times New Roman" w:hAnsi="Times New Roman" w:cs="Times New Roman"/>
-                <w:sz w:val="26"/>
-                <w:szCs w:val="26"/>
-              </w:rPr>
-              <w:t>21</w:t>
+                <w:rFonts w:ascii="Times New Roman" w:eastAsia="Times New Roman" w:hAnsi="Times New Roman" w:cs="Times New Roman"/>
+                <w:sz w:val="26"/>
+                <w:szCs w:val="26"/>
+              </w:rPr>
+            </w:pPr>
+            <w:r>
+              <w:rPr>
+                <w:rFonts w:ascii="Times New Roman" w:eastAsia="Times New Roman" w:hAnsi="Times New Roman" w:cs="Times New Roman"/>
+                <w:sz w:val="26"/>
+                <w:szCs w:val="26"/>
+              </w:rPr>
+              <w:t>22</w:t>
             </w:r>
           </w:p>
         </w:tc>
@@ -3578,6 +3860,357 @@
                 <w:sz w:val="26"/>
                 <w:szCs w:val="26"/>
               </w:rPr>
+              <w:t>(admin) Quản lý khách hàng</w:t>
+            </w:r>
+          </w:p>
+        </w:tc>
+        <w:tc>
+          <w:tcPr>
+            <w:tcW w:w="2160" w:type="dxa"/>
+            <w:vAlign w:val="center"/>
+          </w:tcPr>
+          <w:p>
+            <w:pPr>
+              <w:spacing w:before="60" w:after="60"/>
+              <w:jc w:val="center"/>
+              <w:rPr>
+                <w:rFonts w:ascii="Times New Roman" w:hAnsi="Times New Roman" w:cs="Times New Roman"/>
+                <w:sz w:val="26"/>
+                <w:szCs w:val="26"/>
+              </w:rPr>
+            </w:pPr>
+            <w:r>
+              <w:rPr>
+                <w:rFonts w:ascii="Times New Roman" w:hAnsi="Times New Roman" w:cs="Times New Roman"/>
+                <w:sz w:val="26"/>
+                <w:szCs w:val="26"/>
+              </w:rPr>
+              <w:t>~8</w:t>
+            </w:r>
+          </w:p>
+        </w:tc>
+        <w:tc>
+          <w:tcPr>
+            <w:tcW w:w="1980" w:type="dxa"/>
+            <w:vAlign w:val="center"/>
+          </w:tcPr>
+          <w:p>
+            <w:pPr>
+              <w:spacing w:before="60" w:after="60"/>
+              <w:jc w:val="center"/>
+              <w:rPr>
+                <w:rFonts w:ascii="Times New Roman" w:hAnsi="Times New Roman" w:cs="Times New Roman"/>
+                <w:sz w:val="26"/>
+                <w:szCs w:val="26"/>
+              </w:rPr>
+            </w:pPr>
+            <w:r>
+              <w:rPr>
+                <w:rFonts w:ascii="Times New Roman" w:hAnsi="Times New Roman" w:cs="Times New Roman"/>
+                <w:sz w:val="26"/>
+                <w:szCs w:val="26"/>
+              </w:rPr>
+              <w:t>Đông</w:t>
+            </w:r>
+          </w:p>
+        </w:tc>
+        <w:tc>
+          <w:tcPr>
+            <w:tcW w:w="1620" w:type="dxa"/>
+            <w:vAlign w:val="center"/>
+          </w:tcPr>
+          <w:p>
+            <w:pPr>
+              <w:spacing w:before="60" w:after="60"/>
+              <w:rPr>
+                <w:rFonts w:ascii="Times New Roman" w:hAnsi="Times New Roman" w:cs="Times New Roman"/>
+                <w:sz w:val="26"/>
+                <w:szCs w:val="26"/>
+              </w:rPr>
+            </w:pPr>
+          </w:p>
+        </w:tc>
+      </w:tr>
+      <w:tr>
+        <w:tc>
+          <w:tcPr>
+            <w:tcW w:w="679" w:type="dxa"/>
+            <w:vAlign w:val="center"/>
+          </w:tcPr>
+          <w:p>
+            <w:pPr>
+              <w:spacing w:before="60" w:after="60"/>
+              <w:jc w:val="center"/>
+              <w:rPr>
+                <w:rFonts w:ascii="Times New Roman" w:eastAsia="Times New Roman" w:hAnsi="Times New Roman" w:cs="Times New Roman"/>
+                <w:sz w:val="26"/>
+                <w:szCs w:val="26"/>
+              </w:rPr>
+            </w:pPr>
+            <w:r>
+              <w:rPr>
+                <w:rFonts w:ascii="Times New Roman" w:eastAsia="Times New Roman" w:hAnsi="Times New Roman" w:cs="Times New Roman"/>
+                <w:sz w:val="26"/>
+                <w:szCs w:val="26"/>
+              </w:rPr>
+              <w:t>23</w:t>
+            </w:r>
+          </w:p>
+        </w:tc>
+        <w:tc>
+          <w:tcPr>
+            <w:tcW w:w="2916" w:type="dxa"/>
+            <w:vAlign w:val="center"/>
+          </w:tcPr>
+          <w:p>
+            <w:pPr>
+              <w:spacing w:before="60" w:after="60"/>
+              <w:rPr>
+                <w:rFonts w:ascii="Times New Roman" w:hAnsi="Times New Roman" w:cs="Times New Roman"/>
+                <w:sz w:val="26"/>
+                <w:szCs w:val="26"/>
+              </w:rPr>
+            </w:pPr>
+            <w:r>
+              <w:rPr>
+                <w:rFonts w:ascii="Times New Roman" w:hAnsi="Times New Roman" w:cs="Times New Roman"/>
+                <w:sz w:val="26"/>
+                <w:szCs w:val="26"/>
+              </w:rPr>
+              <w:t>(admin) Quản lý khuyến mãi</w:t>
+            </w:r>
+          </w:p>
+        </w:tc>
+        <w:tc>
+          <w:tcPr>
+            <w:tcW w:w="2160" w:type="dxa"/>
+            <w:vAlign w:val="center"/>
+          </w:tcPr>
+          <w:p>
+            <w:pPr>
+              <w:spacing w:before="60" w:after="60"/>
+              <w:jc w:val="center"/>
+              <w:rPr>
+                <w:rFonts w:ascii="Times New Roman" w:hAnsi="Times New Roman" w:cs="Times New Roman"/>
+                <w:sz w:val="26"/>
+                <w:szCs w:val="26"/>
+              </w:rPr>
+            </w:pPr>
+            <w:r>
+              <w:rPr>
+                <w:rFonts w:ascii="Times New Roman" w:hAnsi="Times New Roman" w:cs="Times New Roman"/>
+                <w:sz w:val="26"/>
+                <w:szCs w:val="26"/>
+              </w:rPr>
+              <w:t>~8</w:t>
+            </w:r>
+          </w:p>
+        </w:tc>
+        <w:tc>
+          <w:tcPr>
+            <w:tcW w:w="1980" w:type="dxa"/>
+            <w:vAlign w:val="center"/>
+          </w:tcPr>
+          <w:p>
+            <w:pPr>
+              <w:spacing w:before="60" w:after="60"/>
+              <w:jc w:val="center"/>
+              <w:rPr>
+                <w:rFonts w:ascii="Times New Roman" w:hAnsi="Times New Roman" w:cs="Times New Roman"/>
+                <w:sz w:val="26"/>
+                <w:szCs w:val="26"/>
+              </w:rPr>
+            </w:pPr>
+            <w:r>
+              <w:rPr>
+                <w:rFonts w:ascii="Times New Roman" w:hAnsi="Times New Roman" w:cs="Times New Roman"/>
+                <w:sz w:val="26"/>
+                <w:szCs w:val="26"/>
+              </w:rPr>
+              <w:t>Đông</w:t>
+            </w:r>
+          </w:p>
+        </w:tc>
+        <w:tc>
+          <w:tcPr>
+            <w:tcW w:w="1620" w:type="dxa"/>
+            <w:vAlign w:val="center"/>
+          </w:tcPr>
+          <w:p>
+            <w:pPr>
+              <w:spacing w:before="60" w:after="60"/>
+              <w:rPr>
+                <w:rFonts w:ascii="Times New Roman" w:hAnsi="Times New Roman" w:cs="Times New Roman"/>
+                <w:sz w:val="26"/>
+                <w:szCs w:val="26"/>
+              </w:rPr>
+            </w:pPr>
+          </w:p>
+        </w:tc>
+      </w:tr>
+      <w:tr>
+        <w:tc>
+          <w:tcPr>
+            <w:tcW w:w="679" w:type="dxa"/>
+            <w:vAlign w:val="center"/>
+          </w:tcPr>
+          <w:p>
+            <w:pPr>
+              <w:spacing w:before="60" w:after="60"/>
+              <w:jc w:val="center"/>
+              <w:rPr>
+                <w:rFonts w:ascii="Times New Roman" w:eastAsia="Times New Roman" w:hAnsi="Times New Roman" w:cs="Times New Roman"/>
+                <w:sz w:val="26"/>
+                <w:szCs w:val="26"/>
+              </w:rPr>
+            </w:pPr>
+            <w:r>
+              <w:rPr>
+                <w:rFonts w:ascii="Times New Roman" w:eastAsia="Times New Roman" w:hAnsi="Times New Roman" w:cs="Times New Roman"/>
+                <w:sz w:val="26"/>
+                <w:szCs w:val="26"/>
+              </w:rPr>
+              <w:t>24</w:t>
+            </w:r>
+          </w:p>
+        </w:tc>
+        <w:tc>
+          <w:tcPr>
+            <w:tcW w:w="2916" w:type="dxa"/>
+            <w:vAlign w:val="center"/>
+          </w:tcPr>
+          <w:p>
+            <w:pPr>
+              <w:spacing w:before="60" w:after="60"/>
+              <w:rPr>
+                <w:rFonts w:ascii="Times New Roman" w:hAnsi="Times New Roman" w:cs="Times New Roman"/>
+                <w:sz w:val="26"/>
+                <w:szCs w:val="26"/>
+              </w:rPr>
+            </w:pPr>
+            <w:r>
+              <w:rPr>
+                <w:rFonts w:ascii="Times New Roman" w:hAnsi="Times New Roman" w:cs="Times New Roman"/>
+                <w:sz w:val="26"/>
+                <w:szCs w:val="26"/>
+              </w:rPr>
+              <w:t>Test + Fix lỗi</w:t>
+            </w:r>
+          </w:p>
+        </w:tc>
+        <w:tc>
+          <w:tcPr>
+            <w:tcW w:w="2160" w:type="dxa"/>
+            <w:vAlign w:val="center"/>
+          </w:tcPr>
+          <w:p>
+            <w:pPr>
+              <w:spacing w:before="60" w:after="60"/>
+              <w:jc w:val="center"/>
+              <w:rPr>
+                <w:rFonts w:ascii="Times New Roman" w:hAnsi="Times New Roman" w:cs="Times New Roman"/>
+                <w:sz w:val="26"/>
+                <w:szCs w:val="26"/>
+              </w:rPr>
+            </w:pPr>
+            <w:r>
+              <w:rPr>
+                <w:rFonts w:ascii="Times New Roman" w:hAnsi="Times New Roman" w:cs="Times New Roman"/>
+                <w:sz w:val="26"/>
+                <w:szCs w:val="26"/>
+              </w:rPr>
+              <w:t>~30</w:t>
+            </w:r>
+          </w:p>
+        </w:tc>
+        <w:tc>
+          <w:tcPr>
+            <w:tcW w:w="1980" w:type="dxa"/>
+            <w:vAlign w:val="center"/>
+          </w:tcPr>
+          <w:p>
+            <w:pPr>
+              <w:spacing w:before="60" w:after="60"/>
+              <w:jc w:val="center"/>
+              <w:rPr>
+                <w:rFonts w:ascii="Times New Roman" w:hAnsi="Times New Roman" w:cs="Times New Roman"/>
+                <w:sz w:val="26"/>
+                <w:szCs w:val="26"/>
+              </w:rPr>
+            </w:pPr>
+            <w:r>
+              <w:rPr>
+                <w:rFonts w:ascii="Times New Roman" w:hAnsi="Times New Roman" w:cs="Times New Roman"/>
+                <w:sz w:val="26"/>
+                <w:szCs w:val="26"/>
+              </w:rPr>
+              <w:t>Đông + Cường</w:t>
+            </w:r>
+          </w:p>
+        </w:tc>
+        <w:tc>
+          <w:tcPr>
+            <w:tcW w:w="1620" w:type="dxa"/>
+            <w:vAlign w:val="center"/>
+          </w:tcPr>
+          <w:p>
+            <w:pPr>
+              <w:spacing w:before="60" w:after="60"/>
+              <w:rPr>
+                <w:rFonts w:ascii="Times New Roman" w:hAnsi="Times New Roman" w:cs="Times New Roman"/>
+                <w:sz w:val="26"/>
+                <w:szCs w:val="26"/>
+              </w:rPr>
+            </w:pPr>
+          </w:p>
+        </w:tc>
+      </w:tr>
+      <w:tr>
+        <w:tc>
+          <w:tcPr>
+            <w:tcW w:w="679" w:type="dxa"/>
+            <w:vAlign w:val="center"/>
+          </w:tcPr>
+          <w:p>
+            <w:pPr>
+              <w:spacing w:before="60" w:after="60"/>
+              <w:jc w:val="center"/>
+              <w:rPr>
+                <w:rFonts w:ascii="Times New Roman" w:hAnsi="Times New Roman" w:cs="Times New Roman"/>
+                <w:sz w:val="26"/>
+                <w:szCs w:val="26"/>
+              </w:rPr>
+            </w:pPr>
+            <w:r>
+              <w:rPr>
+                <w:rFonts w:ascii="Times New Roman" w:eastAsia="Times New Roman" w:hAnsi="Times New Roman" w:cs="Times New Roman"/>
+                <w:sz w:val="26"/>
+                <w:szCs w:val="26"/>
+              </w:rPr>
+              <w:t>25</w:t>
+            </w:r>
+          </w:p>
+        </w:tc>
+        <w:tc>
+          <w:tcPr>
+            <w:tcW w:w="2916" w:type="dxa"/>
+            <w:vAlign w:val="center"/>
+          </w:tcPr>
+          <w:p>
+            <w:pPr>
+              <w:spacing w:before="60" w:after="60"/>
+              <w:rPr>
+                <w:rFonts w:ascii="Times New Roman" w:hAnsi="Times New Roman" w:cs="Times New Roman"/>
+                <w:sz w:val="26"/>
+                <w:szCs w:val="26"/>
+              </w:rPr>
+            </w:pPr>
+            <w:r>
+              <w:rPr>
+                <w:rFonts w:ascii="Times New Roman" w:hAnsi="Times New Roman" w:cs="Times New Roman"/>
+                <w:sz w:val="26"/>
+                <w:szCs w:val="26"/>
+              </w:rPr>
               <w:t>Làm báo cáo</w:t>
             </w:r>
           </w:p>
@@ -3597,6 +4230,14 @@
                 <w:szCs w:val="26"/>
               </w:rPr>
             </w:pPr>
+            <w:r>
+              <w:rPr>
+                <w:rFonts w:ascii="Times New Roman" w:hAnsi="Times New Roman" w:cs="Times New Roman"/>
+                <w:sz w:val="26"/>
+                <w:szCs w:val="26"/>
+              </w:rPr>
+              <w:t>~</w:t>
+            </w:r>
             <w:r>
               <w:rPr>
                 <w:rFonts w:ascii="Times New Roman" w:hAnsi="Times New Roman" w:cs="Times New Roman"/>
@@ -3674,6 +4315,118 @@
 <file path=word/numbering.xml><?xml version="1.0" encoding="utf-8"?>
 <w:numbering xmlns:wpc="http://schemas.microsoft.com/office/word/2010/wordprocessingCanvas" xmlns:mc="http://schemas.openxmlformats.org/markup-compatibility/2006" xmlns:o="urn:schemas-microsoft-com:office:office" xmlns:r="http://schemas.openxmlformats.org/officeDocument/2006/relationships" xmlns:m="http://schemas.openxmlformats.org/officeDocument/2006/math" xmlns:v="urn:schemas-microsoft-com:vml" xmlns:wp14="http://schemas.microsoft.com/office/word/2010/wordprocessingDrawing" xmlns:wp="http://schemas.openxmlformats.org/drawingml/2006/wordprocessingDrawing" xmlns:w10="urn:schemas-microsoft-com:office:word" xmlns:w="http://schemas.openxmlformats.org/wordprocessingml/2006/main" xmlns:w14="http://schemas.microsoft.com/office/word/2010/wordml" xmlns:w15="http://schemas.microsoft.com/office/word/2012/wordml" xmlns:wpg="http://schemas.microsoft.com/office/word/2010/wordprocessingGroup" xmlns:wpi="http://schemas.microsoft.com/office/word/2010/wordprocessingInk" xmlns:wne="http://schemas.microsoft.com/office/word/2006/wordml" xmlns:wps="http://schemas.microsoft.com/office/word/2010/wordprocessingShape" mc:Ignorable="w14 w15 wp14">
   <w:abstractNum w:abstractNumId="0" w15:restartNumberingAfterBreak="0">
+    <w:nsid w:val="30E573A2"/>
+    <w:multiLevelType w:val="hybridMultilevel"/>
+    <w:tmpl w:val="335CBF60"/>
+    <w:lvl w:ilvl="0" w:tplc="93DAAC30">
+      <w:numFmt w:val="bullet"/>
+      <w:lvlText w:val=""/>
+      <w:lvlJc w:val="left"/>
+      <w:pPr>
+        <w:ind w:left="1080" w:hanging="360"/>
+      </w:pPr>
+      <w:rPr>
+        <w:rFonts w:ascii="Symbol" w:eastAsiaTheme="minorEastAsia" w:hAnsi="Symbol" w:cs="Times New Roman" w:hint="default"/>
+      </w:rPr>
+    </w:lvl>
+    <w:lvl w:ilvl="1" w:tplc="04090003" w:tentative="1">
+      <w:start w:val="1"/>
+      <w:numFmt w:val="bullet"/>
+      <w:lvlText w:val="o"/>
+      <w:lvlJc w:val="left"/>
+      <w:pPr>
+        <w:ind w:left="1800" w:hanging="360"/>
+      </w:pPr>
+      <w:rPr>
+        <w:rFonts w:ascii="Courier New" w:hAnsi="Courier New" w:cs="Courier New" w:hint="default"/>
+      </w:rPr>
+    </w:lvl>
+    <w:lvl w:ilvl="2" w:tplc="04090005" w:tentative="1">
+      <w:start w:val="1"/>
+      <w:numFmt w:val="bullet"/>
+      <w:lvlText w:val=""/>
+      <w:lvlJc w:val="left"/>
+      <w:pPr>
+        <w:ind w:left="2520" w:hanging="360"/>
+      </w:pPr>
+      <w:rPr>
+        <w:rFonts w:ascii="Wingdings" w:hAnsi="Wingdings" w:hint="default"/>
+      </w:rPr>
+    </w:lvl>
+    <w:lvl w:ilvl="3" w:tplc="04090001" w:tentative="1">
+      <w:start w:val="1"/>
+      <w:numFmt w:val="bullet"/>
+      <w:lvlText w:val=""/>
+      <w:lvlJc w:val="left"/>
+      <w:pPr>
+        <w:ind w:left="3240" w:hanging="360"/>
+      </w:pPr>
+      <w:rPr>
+        <w:rFonts w:ascii="Symbol" w:hAnsi="Symbol" w:hint="default"/>
+      </w:rPr>
+    </w:lvl>
+    <w:lvl w:ilvl="4" w:tplc="04090003" w:tentative="1">
+      <w:start w:val="1"/>
+      <w:numFmt w:val="bullet"/>
+      <w:lvlText w:val="o"/>
+      <w:lvlJc w:val="left"/>
+      <w:pPr>
+        <w:ind w:left="3960" w:hanging="360"/>
+      </w:pPr>
+      <w:rPr>
+        <w:rFonts w:ascii="Courier New" w:hAnsi="Courier New" w:cs="Courier New" w:hint="default"/>
+      </w:rPr>
+    </w:lvl>
+    <w:lvl w:ilvl="5" w:tplc="04090005" w:tentative="1">
+      <w:start w:val="1"/>
+      <w:numFmt w:val="bullet"/>
+      <w:lvlText w:val=""/>
+      <w:lvlJc w:val="left"/>
+      <w:pPr>
+        <w:ind w:left="4680" w:hanging="360"/>
+      </w:pPr>
+      <w:rPr>
+        <w:rFonts w:ascii="Wingdings" w:hAnsi="Wingdings" w:hint="default"/>
+      </w:rPr>
+    </w:lvl>
+    <w:lvl w:ilvl="6" w:tplc="04090001" w:tentative="1">
+      <w:start w:val="1"/>
+      <w:numFmt w:val="bullet"/>
+      <w:lvlText w:val=""/>
+      <w:lvlJc w:val="left"/>
+      <w:pPr>
+        <w:ind w:left="5400" w:hanging="360"/>
+      </w:pPr>
+      <w:rPr>
+        <w:rFonts w:ascii="Symbol" w:hAnsi="Symbol" w:hint="default"/>
+      </w:rPr>
+    </w:lvl>
+    <w:lvl w:ilvl="7" w:tplc="04090003" w:tentative="1">
+      <w:start w:val="1"/>
+      <w:numFmt w:val="bullet"/>
+      <w:lvlText w:val="o"/>
+      <w:lvlJc w:val="left"/>
+      <w:pPr>
+        <w:ind w:left="6120" w:hanging="360"/>
+      </w:pPr>
+      <w:rPr>
+        <w:rFonts w:ascii="Courier New" w:hAnsi="Courier New" w:cs="Courier New" w:hint="default"/>
+      </w:rPr>
+    </w:lvl>
+    <w:lvl w:ilvl="8" w:tplc="04090005" w:tentative="1">
+      <w:start w:val="1"/>
+      <w:numFmt w:val="bullet"/>
+      <w:lvlText w:val=""/>
+      <w:lvlJc w:val="left"/>
+      <w:pPr>
+        <w:ind w:left="6840" w:hanging="360"/>
+      </w:pPr>
+      <w:rPr>
+        <w:rFonts w:ascii="Wingdings" w:hAnsi="Wingdings" w:hint="default"/>
+      </w:rPr>
+    </w:lvl>
+  </w:abstractNum>
+  <w:abstractNum w:abstractNumId="1" w15:restartNumberingAfterBreak="0">
     <w:nsid w:val="46B96ECC"/>
     <w:multiLevelType w:val="hybridMultilevel"/>
     <w:tmpl w:val="F2487382"/>
@@ -3787,6 +4540,9 @@
     </w:lvl>
   </w:abstractNum>
   <w:num w:numId="1">
+    <w:abstractNumId w:val="1"/>
+  </w:num>
+  <w:num w:numId="2">
     <w:abstractNumId w:val="0"/>
   </w:num>
 </w:numbering>

</xml_diff>

<commit_message>
create staff management page
</commit_message>
<xml_diff>
--- a/docs/DeCuongThucTap.docx
+++ b/docs/DeCuongThucTap.docx
@@ -127,18 +127,28 @@
         <w:ind w:firstLine="360"/>
         <w:jc w:val="both"/>
         <w:rPr>
-          <w:rFonts w:ascii="Times New Roman" w:hAnsi="Times New Roman" w:cs="Times New Roman"/>
-          <w:sz w:val="26"/>
-          <w:szCs w:val="26"/>
-        </w:rPr>
-      </w:pPr>
-      <w:r>
-        <w:rPr>
-          <w:rFonts w:ascii="Times New Roman" w:eastAsia="Times New Roman" w:hAnsi="Times New Roman" w:cs="Times New Roman"/>
-          <w:sz w:val="26"/>
-          <w:szCs w:val="26"/>
-        </w:rPr>
-        <w:t>2. Các thành phần của hệ thống</w:t>
+          <w:rFonts w:ascii="Times New Roman" w:eastAsia="Times New Roman" w:hAnsi="Times New Roman" w:cs="Times New Roman"/>
+          <w:sz w:val="26"/>
+          <w:szCs w:val="26"/>
+          <w:lang w:val="vi-VN"/>
+        </w:rPr>
+      </w:pPr>
+      <w:r>
+        <w:rPr>
+          <w:rFonts w:ascii="Times New Roman" w:eastAsia="Times New Roman" w:hAnsi="Times New Roman" w:cs="Times New Roman"/>
+          <w:sz w:val="26"/>
+          <w:szCs w:val="26"/>
+        </w:rPr>
+        <w:t>2</w:t>
+      </w:r>
+      <w:r>
+        <w:rPr>
+          <w:rFonts w:ascii="Times New Roman" w:eastAsia="Times New Roman" w:hAnsi="Times New Roman" w:cs="Times New Roman"/>
+          <w:sz w:val="26"/>
+          <w:szCs w:val="26"/>
+          <w:lang w:val="vi-VN"/>
+        </w:rPr>
+        <w:t>. Tác nhân</w:t>
       </w:r>
     </w:p>
     <w:p>
@@ -147,112 +157,205 @@
         <w:ind w:firstLine="720"/>
         <w:jc w:val="both"/>
         <w:rPr>
-          <w:rFonts w:ascii="Times New Roman" w:hAnsi="Times New Roman" w:cs="Times New Roman"/>
-          <w:sz w:val="26"/>
-          <w:szCs w:val="26"/>
-          <w:lang w:val="vi-VN"/>
-        </w:rPr>
-      </w:pPr>
-      <w:r>
-        <w:rPr>
-          <w:rFonts w:ascii="Times New Roman" w:eastAsia="Times New Roman" w:hAnsi="Times New Roman" w:cs="Times New Roman"/>
-          <w:sz w:val="26"/>
-          <w:szCs w:val="26"/>
-        </w:rPr>
-        <w:t xml:space="preserve">Hệ thống gồm </w:t>
-      </w:r>
-      <w:r>
-        <w:rPr>
-          <w:rFonts w:ascii="Times New Roman" w:eastAsia="Times New Roman" w:hAnsi="Times New Roman" w:cs="Times New Roman"/>
-          <w:sz w:val="26"/>
-          <w:szCs w:val="26"/>
-          <w:lang w:val="vi-VN"/>
-        </w:rPr>
-        <w:t>3</w:t>
-      </w:r>
-      <w:r>
-        <w:rPr>
-          <w:rFonts w:ascii="Times New Roman" w:eastAsia="Times New Roman" w:hAnsi="Times New Roman" w:cs="Times New Roman"/>
-          <w:sz w:val="26"/>
-          <w:szCs w:val="26"/>
-        </w:rPr>
-        <w:t xml:space="preserve"> </w:t>
-      </w:r>
-      <w:r>
-        <w:rPr>
-          <w:rFonts w:ascii="Times New Roman" w:eastAsia="Times New Roman" w:hAnsi="Times New Roman" w:cs="Times New Roman"/>
-          <w:sz w:val="26"/>
-          <w:szCs w:val="26"/>
-          <w:lang w:val="vi-VN"/>
-        </w:rPr>
-        <w:t>bộ phận</w:t>
-      </w:r>
-      <w:r>
-        <w:rPr>
-          <w:rFonts w:ascii="Times New Roman" w:eastAsia="Times New Roman" w:hAnsi="Times New Roman" w:cs="Times New Roman"/>
-          <w:sz w:val="26"/>
-          <w:szCs w:val="26"/>
-        </w:rPr>
-        <w:t xml:space="preserve"> chính: </w:t>
-      </w:r>
-      <w:r>
-        <w:rPr>
-          <w:rFonts w:ascii="Times New Roman" w:eastAsia="Times New Roman" w:hAnsi="Times New Roman" w:cs="Times New Roman"/>
-          <w:sz w:val="26"/>
-          <w:szCs w:val="26"/>
-          <w:lang w:val="vi-VN"/>
-        </w:rPr>
-        <w:t>bộ phận quản trị, bộ phận hỗ trợ và bộ phận nhập/xuất hàng</w:t>
+          <w:rFonts w:ascii="Times New Roman" w:eastAsia="Times New Roman" w:hAnsi="Times New Roman" w:cs="Times New Roman"/>
+          <w:sz w:val="26"/>
+          <w:szCs w:val="26"/>
+          <w:lang w:val="vi-VN"/>
+        </w:rPr>
+      </w:pPr>
+      <w:r>
+        <w:rPr>
+          <w:rFonts w:ascii="Times New Roman" w:eastAsia="Times New Roman" w:hAnsi="Times New Roman" w:cs="Times New Roman"/>
+          <w:sz w:val="26"/>
+          <w:szCs w:val="26"/>
+          <w:lang w:val="vi-VN"/>
+        </w:rPr>
+        <w:t xml:space="preserve">+ Admin: phân quyền người dùng, quản lý account, </w:t>
+      </w:r>
+      <w:r>
+        <w:rPr>
+          <w:rFonts w:ascii="Times New Roman" w:eastAsia="Times New Roman" w:hAnsi="Times New Roman" w:cs="Times New Roman"/>
+          <w:sz w:val="26"/>
+          <w:szCs w:val="26"/>
+          <w:lang w:val="vi-VN"/>
+        </w:rPr>
+        <w:t>quản lý khách hàng, quản lý nhân viên</w:t>
+      </w:r>
+      <w:r>
+        <w:rPr>
+          <w:rFonts w:ascii="Times New Roman" w:eastAsia="Times New Roman" w:hAnsi="Times New Roman" w:cs="Times New Roman"/>
+          <w:sz w:val="26"/>
+          <w:szCs w:val="26"/>
+          <w:lang w:val="vi-VN"/>
+        </w:rPr>
+        <w:t>, xem thống kê</w:t>
       </w:r>
     </w:p>
     <w:p>
       <w:pPr>
         <w:spacing w:after="60" w:line="240" w:lineRule="auto"/>
-        <w:ind w:firstLine="1080"/>
+        <w:ind w:firstLine="720"/>
         <w:jc w:val="both"/>
         <w:rPr>
-          <w:rFonts w:ascii="Times New Roman" w:hAnsi="Times New Roman" w:cs="Times New Roman"/>
-          <w:sz w:val="26"/>
-          <w:szCs w:val="26"/>
-          <w:lang w:val="vi-VN"/>
-        </w:rPr>
-      </w:pPr>
-      <w:r>
-        <w:rPr>
-          <w:rFonts w:ascii="Times New Roman" w:eastAsia="Times New Roman" w:hAnsi="Times New Roman" w:cs="Times New Roman"/>
-          <w:sz w:val="26"/>
-          <w:szCs w:val="26"/>
-          <w:lang w:val="vi-VN"/>
-        </w:rPr>
-        <w:t>+ Bộ phận quản trị: quản lý khách hàng, quản lý nhân viên, quản lý đơn hàng, quản lý giao hàng</w:t>
+          <w:rFonts w:ascii="Times New Roman" w:eastAsia="Times New Roman" w:hAnsi="Times New Roman" w:cs="Times New Roman"/>
+          <w:sz w:val="26"/>
+          <w:szCs w:val="26"/>
+          <w:lang w:val="vi-VN"/>
+        </w:rPr>
+      </w:pPr>
+      <w:r>
+        <w:rPr>
+          <w:rFonts w:ascii="Times New Roman" w:eastAsia="Times New Roman" w:hAnsi="Times New Roman" w:cs="Times New Roman"/>
+          <w:sz w:val="26"/>
+          <w:szCs w:val="26"/>
+          <w:lang w:val="vi-VN"/>
+        </w:rPr>
+        <w:t xml:space="preserve">+ </w:t>
+      </w:r>
+      <w:r>
+        <w:rPr>
+          <w:rFonts w:ascii="Times New Roman" w:eastAsia="Times New Roman" w:hAnsi="Times New Roman" w:cs="Times New Roman"/>
+          <w:sz w:val="26"/>
+          <w:szCs w:val="26"/>
+          <w:lang w:val="vi-VN"/>
+        </w:rPr>
+        <w:t xml:space="preserve">Nhân viên </w:t>
+      </w:r>
+      <w:r>
+        <w:rPr>
+          <w:rFonts w:ascii="Times New Roman" w:eastAsia="Times New Roman" w:hAnsi="Times New Roman" w:cs="Times New Roman"/>
+          <w:sz w:val="26"/>
+          <w:szCs w:val="26"/>
+          <w:lang w:val="vi-VN"/>
+        </w:rPr>
+        <w:t>giao dịch</w:t>
+      </w:r>
+      <w:r>
+        <w:rPr>
+          <w:rFonts w:ascii="Times New Roman" w:eastAsia="Times New Roman" w:hAnsi="Times New Roman" w:cs="Times New Roman"/>
+          <w:sz w:val="26"/>
+          <w:szCs w:val="26"/>
+          <w:lang w:val="vi-VN"/>
+        </w:rPr>
+        <w:t>: quản lý đơn hàng, quản lý giao hàng</w:t>
+      </w:r>
+      <w:r>
+        <w:rPr>
+          <w:rFonts w:ascii="Times New Roman" w:eastAsia="Times New Roman" w:hAnsi="Times New Roman" w:cs="Times New Roman"/>
+          <w:sz w:val="26"/>
+          <w:szCs w:val="26"/>
+          <w:lang w:val="vi-VN"/>
+        </w:rPr>
+        <w:t xml:space="preserve">, </w:t>
+      </w:r>
+      <w:r>
+        <w:rPr>
+          <w:rFonts w:ascii="Times New Roman" w:eastAsia="Times New Roman" w:hAnsi="Times New Roman" w:cs="Times New Roman"/>
+          <w:sz w:val="26"/>
+          <w:szCs w:val="26"/>
+          <w:lang w:val="vi-VN"/>
+        </w:rPr>
+        <w:t>quản lý</w:t>
+      </w:r>
+      <w:r>
+        <w:rPr>
+          <w:rFonts w:ascii="Times New Roman" w:eastAsia="Times New Roman" w:hAnsi="Times New Roman" w:cs="Times New Roman"/>
+          <w:sz w:val="26"/>
+          <w:szCs w:val="26"/>
+          <w:lang w:val="vi-VN"/>
+        </w:rPr>
+        <w:t xml:space="preserve"> người giao hàng</w:t>
+      </w:r>
+      <w:r>
+        <w:rPr>
+          <w:rFonts w:ascii="Times New Roman" w:eastAsia="Times New Roman" w:hAnsi="Times New Roman" w:cs="Times New Roman"/>
+          <w:sz w:val="26"/>
+          <w:szCs w:val="26"/>
+          <w:lang w:val="vi-VN"/>
+        </w:rPr>
+        <w:t xml:space="preserve">, </w:t>
+      </w:r>
+      <w:r>
+        <w:rPr>
+          <w:rFonts w:ascii="Times New Roman" w:eastAsia="Times New Roman" w:hAnsi="Times New Roman" w:cs="Times New Roman"/>
+          <w:sz w:val="26"/>
+          <w:szCs w:val="26"/>
+          <w:lang w:val="vi-VN"/>
+        </w:rPr>
+        <w:t>xem thông tin tài khoản, thay đổi thông tin tài khoản</w:t>
       </w:r>
     </w:p>
     <w:p>
       <w:pPr>
         <w:spacing w:after="60" w:line="240" w:lineRule="auto"/>
-        <w:ind w:firstLine="1080"/>
+        <w:ind w:firstLine="720"/>
         <w:jc w:val="both"/>
         <w:rPr>
-          <w:rFonts w:ascii="Times New Roman" w:hAnsi="Times New Roman" w:cs="Times New Roman"/>
-          <w:sz w:val="26"/>
-          <w:szCs w:val="26"/>
-          <w:lang w:val="vi-VN"/>
-        </w:rPr>
-      </w:pPr>
-      <w:r>
-        <w:rPr>
-          <w:rFonts w:ascii="Times New Roman" w:eastAsia="Times New Roman" w:hAnsi="Times New Roman" w:cs="Times New Roman"/>
-          <w:sz w:val="26"/>
-          <w:szCs w:val="26"/>
-          <w:lang w:val="vi-VN"/>
-        </w:rPr>
-        <w:t>+ Bộ phận hỗ trợ: tiếp nhận và phản hồi những ý kiến của khách hàng</w:t>
+          <w:rFonts w:ascii="Times New Roman" w:eastAsia="Times New Roman" w:hAnsi="Times New Roman" w:cs="Times New Roman"/>
+          <w:sz w:val="26"/>
+          <w:szCs w:val="26"/>
+          <w:lang w:val="vi-VN"/>
+        </w:rPr>
+      </w:pPr>
+      <w:r>
+        <w:rPr>
+          <w:rFonts w:ascii="Times New Roman" w:eastAsia="Times New Roman" w:hAnsi="Times New Roman" w:cs="Times New Roman"/>
+          <w:sz w:val="26"/>
+          <w:szCs w:val="26"/>
+          <w:lang w:val="vi-VN"/>
+        </w:rPr>
+        <w:t xml:space="preserve">+ </w:t>
+      </w:r>
+      <w:r>
+        <w:rPr>
+          <w:rFonts w:ascii="Times New Roman" w:eastAsia="Times New Roman" w:hAnsi="Times New Roman" w:cs="Times New Roman"/>
+          <w:sz w:val="26"/>
+          <w:szCs w:val="26"/>
+          <w:lang w:val="vi-VN"/>
+        </w:rPr>
+        <w:t>Nhân viên</w:t>
+      </w:r>
+      <w:r>
+        <w:rPr>
+          <w:rFonts w:ascii="Times New Roman" w:eastAsia="Times New Roman" w:hAnsi="Times New Roman" w:cs="Times New Roman"/>
+          <w:sz w:val="26"/>
+          <w:szCs w:val="26"/>
+          <w:lang w:val="vi-VN"/>
+        </w:rPr>
+        <w:t xml:space="preserve"> hỗ trợ</w:t>
+      </w:r>
+      <w:r>
+        <w:rPr>
+          <w:rFonts w:ascii="Times New Roman" w:eastAsia="Times New Roman" w:hAnsi="Times New Roman" w:cs="Times New Roman"/>
+          <w:sz w:val="26"/>
+          <w:szCs w:val="26"/>
+          <w:lang w:val="vi-VN"/>
+        </w:rPr>
+        <w:t>:</w:t>
+      </w:r>
+      <w:r>
+        <w:rPr>
+          <w:rFonts w:ascii="Times New Roman" w:eastAsia="Times New Roman" w:hAnsi="Times New Roman" w:cs="Times New Roman"/>
+          <w:sz w:val="26"/>
+          <w:szCs w:val="26"/>
+          <w:lang w:val="vi-VN"/>
+        </w:rPr>
+        <w:t xml:space="preserve"> xem và gửi phản hồi những ý kiến của khách hàng</w:t>
+      </w:r>
+      <w:r>
+        <w:rPr>
+          <w:rFonts w:ascii="Times New Roman" w:eastAsia="Times New Roman" w:hAnsi="Times New Roman" w:cs="Times New Roman"/>
+          <w:sz w:val="26"/>
+          <w:szCs w:val="26"/>
+          <w:lang w:val="vi-VN"/>
+        </w:rPr>
+        <w:t>, xem thông tin tài khoản, thay đổi thông tin tài khoản</w:t>
       </w:r>
     </w:p>
     <w:p>
       <w:pPr>
         <w:spacing w:after="60" w:line="240" w:lineRule="auto"/>
-        <w:ind w:firstLine="1080"/>
+        <w:ind w:firstLine="720"/>
         <w:jc w:val="both"/>
         <w:rPr>
           <w:rFonts w:ascii="Times New Roman" w:eastAsia="Times New Roman" w:hAnsi="Times New Roman" w:cs="Times New Roman"/>
@@ -268,43 +371,25 @@
           <w:szCs w:val="26"/>
           <w:lang w:val="vi-VN"/>
         </w:rPr>
-        <w:t>+ Bộ phận n</w:t>
-      </w:r>
-      <w:r>
-        <w:rPr>
-          <w:rFonts w:ascii="Times New Roman" w:eastAsia="Times New Roman" w:hAnsi="Times New Roman" w:cs="Times New Roman"/>
-          <w:sz w:val="26"/>
-          <w:szCs w:val="26"/>
-          <w:lang w:val="vi-VN"/>
-        </w:rPr>
-        <w:t xml:space="preserve">hập/xuất hàng: kiểm kê sản phẩm, </w:t>
-      </w:r>
-      <w:r>
-        <w:rPr>
-          <w:rFonts w:ascii="Times New Roman" w:eastAsia="Times New Roman" w:hAnsi="Times New Roman" w:cs="Times New Roman"/>
-          <w:sz w:val="26"/>
-          <w:szCs w:val="26"/>
-          <w:lang w:val="vi-VN"/>
-        </w:rPr>
-        <w:t xml:space="preserve">lưu lại </w:t>
-      </w:r>
-      <w:r>
-        <w:rPr>
-          <w:rFonts w:ascii="Times New Roman" w:eastAsia="Times New Roman" w:hAnsi="Times New Roman" w:cs="Times New Roman"/>
-          <w:sz w:val="26"/>
-          <w:szCs w:val="26"/>
-          <w:lang w:val="vi-VN"/>
-        </w:rPr>
-        <w:t xml:space="preserve">các hóa đơn nhập </w:t>
-      </w:r>
-      <w:r>
-        <w:rPr>
-          <w:rFonts w:ascii="Times New Roman" w:eastAsia="Times New Roman" w:hAnsi="Times New Roman" w:cs="Times New Roman"/>
-          <w:sz w:val="26"/>
-          <w:szCs w:val="26"/>
-          <w:lang w:val="vi-VN"/>
-        </w:rPr>
-        <w:t>xuất</w:t>
+        <w:t>+ Khách hàng: xem hàng, đặt mua hàng</w:t>
+      </w:r>
+      <w:r>
+        <w:rPr>
+          <w:rFonts w:ascii="Times New Roman" w:eastAsia="Times New Roman" w:hAnsi="Times New Roman" w:cs="Times New Roman"/>
+          <w:sz w:val="26"/>
+          <w:szCs w:val="26"/>
+          <w:lang w:val="vi-VN"/>
+        </w:rPr>
+        <w:t>, gửi phản hồi</w:t>
+      </w:r>
+      <w:r>
+        <w:rPr>
+          <w:rFonts w:ascii="Times New Roman" w:eastAsia="Times New Roman" w:hAnsi="Times New Roman" w:cs="Times New Roman"/>
+          <w:sz w:val="26"/>
+          <w:szCs w:val="26"/>
+          <w:lang w:val="vi-VN"/>
+        </w:rPr>
+        <w:t>, xem thông tin tài khoản, thay đổi thông tin tài khoản</w:t>
       </w:r>
     </w:p>
     <w:p>
@@ -313,21 +398,34 @@
         <w:ind w:firstLine="360"/>
         <w:jc w:val="both"/>
         <w:rPr>
+          <w:rFonts w:ascii="Times New Roman" w:eastAsia="Times New Roman" w:hAnsi="Times New Roman" w:cs="Times New Roman"/>
+          <w:sz w:val="26"/>
+          <w:szCs w:val="26"/>
+          <w:lang w:val="vi-VN"/>
+        </w:rPr>
+      </w:pPr>
+      <w:r>
+        <w:rPr>
+          <w:rFonts w:ascii="Times New Roman" w:eastAsia="Times New Roman" w:hAnsi="Times New Roman" w:cs="Times New Roman"/>
+          <w:sz w:val="26"/>
+          <w:szCs w:val="26"/>
+          <w:lang w:val="vi-VN"/>
+        </w:rPr>
+        <w:t>3. Quy trình làm việc của hệ thống</w:t>
+      </w:r>
+    </w:p>
+    <w:p>
+      <w:pPr>
+        <w:spacing w:after="60" w:line="240" w:lineRule="auto"/>
+        <w:ind w:firstLine="720"/>
+        <w:jc w:val="both"/>
+        <w:rPr>
           <w:rFonts w:ascii="Times New Roman" w:hAnsi="Times New Roman" w:cs="Times New Roman"/>
           <w:sz w:val="26"/>
           <w:szCs w:val="26"/>
           <w:lang w:val="vi-VN"/>
         </w:rPr>
       </w:pPr>
-      <w:r>
-        <w:rPr>
-          <w:rFonts w:ascii="Times New Roman" w:eastAsia="Times New Roman" w:hAnsi="Times New Roman" w:cs="Times New Roman"/>
-          <w:sz w:val="26"/>
-          <w:szCs w:val="26"/>
-          <w:lang w:val="vi-VN"/>
-        </w:rPr>
-        <w:t>3. Quy trình làm việc của hệ thống</w:t>
-      </w:r>
     </w:p>
     <w:p>
       <w:pPr>
@@ -534,7 +632,224 @@
           <w:szCs w:val="26"/>
           <w:lang w:val="vi-VN"/>
         </w:rPr>
+        <w:lastRenderedPageBreak/>
         <w:t>+ Khi quá trình giao dịch với khách hàng hoàn tất, đơn hàng sẽ được đưa về ban quản trị để lưu trữ, thuận tiện cho việc quản lý giao hàng cũng như công việc thống kê. Đơn hàng sẽ được lưu trong cơ sở dữ liệu của hệ thống.</w:t>
+      </w:r>
+    </w:p>
+    <w:p>
+      <w:pPr>
+        <w:spacing w:after="60" w:line="240" w:lineRule="auto"/>
+        <w:ind w:firstLine="720"/>
+        <w:jc w:val="both"/>
+        <w:rPr>
+          <w:rFonts w:ascii="Times New Roman" w:hAnsi="Times New Roman" w:cs="Times New Roman"/>
+          <w:sz w:val="26"/>
+          <w:szCs w:val="26"/>
+          <w:lang w:val="vi-VN"/>
+        </w:rPr>
+      </w:pPr>
+      <w:r>
+        <w:rPr>
+          <w:rFonts w:ascii="Times New Roman" w:eastAsia="Times New Roman" w:hAnsi="Times New Roman" w:cs="Times New Roman"/>
+          <w:sz w:val="26"/>
+          <w:szCs w:val="26"/>
+          <w:lang w:val="vi-VN"/>
+        </w:rPr>
+        <w:t>* Giao hàng:</w:t>
+      </w:r>
+    </w:p>
+    <w:p>
+      <w:pPr>
+        <w:spacing w:after="60" w:line="240" w:lineRule="auto"/>
+        <w:ind w:firstLine="1080"/>
+        <w:jc w:val="both"/>
+        <w:rPr>
+          <w:rFonts w:ascii="Times New Roman" w:hAnsi="Times New Roman" w:cs="Times New Roman"/>
+          <w:sz w:val="26"/>
+          <w:szCs w:val="26"/>
+          <w:lang w:val="vi-VN"/>
+        </w:rPr>
+      </w:pPr>
+      <w:r>
+        <w:rPr>
+          <w:rFonts w:ascii="Times New Roman" w:eastAsia="Times New Roman" w:hAnsi="Times New Roman" w:cs="Times New Roman"/>
+          <w:sz w:val="26"/>
+          <w:szCs w:val="26"/>
+          <w:lang w:val="vi-VN"/>
+        </w:rPr>
+        <w:t>+ Ban quản trị kiểm tra trạng thái các đơn hàng được lưu trong hệ thống. Nếu là đơn hàng chưa được giao sẽ tiến hành giao hàng cho đơn hàng đó. Đồng thời ban quản trị cũng sẽ cử nhân viên đi giao đơn hàng</w:t>
+      </w:r>
+    </w:p>
+    <w:p>
+      <w:pPr>
+        <w:spacing w:after="60" w:line="240" w:lineRule="auto"/>
+        <w:ind w:firstLine="1080"/>
+        <w:jc w:val="both"/>
+        <w:rPr>
+          <w:rFonts w:ascii="Times New Roman" w:hAnsi="Times New Roman" w:cs="Times New Roman"/>
+          <w:sz w:val="26"/>
+          <w:szCs w:val="26"/>
+          <w:lang w:val="vi-VN"/>
+        </w:rPr>
+      </w:pPr>
+      <w:r>
+        <w:rPr>
+          <w:rFonts w:ascii="Times New Roman" w:eastAsia="Times New Roman" w:hAnsi="Times New Roman" w:cs="Times New Roman"/>
+          <w:sz w:val="26"/>
+          <w:szCs w:val="26"/>
+          <w:lang w:val="vi-VN"/>
+        </w:rPr>
+        <w:t>+ Bộ phận nhập - xuất sẽ tiếp nhận “Phiếu yêu cầu xuất hàng” từ ban quản trị tiến hành kiểm tra lại và xuất sản phẩm giao cho nhân viên giao hàng đã được chỉ định</w:t>
+      </w:r>
+    </w:p>
+    <w:p>
+      <w:pPr>
+        <w:spacing w:after="60" w:line="240" w:lineRule="auto"/>
+        <w:ind w:firstLine="1080"/>
+        <w:jc w:val="both"/>
+        <w:rPr>
+          <w:rFonts w:ascii="Times New Roman" w:hAnsi="Times New Roman" w:cs="Times New Roman"/>
+          <w:sz w:val="26"/>
+          <w:szCs w:val="26"/>
+          <w:lang w:val="vi-VN"/>
+        </w:rPr>
+      </w:pPr>
+      <w:r>
+        <w:rPr>
+          <w:rFonts w:ascii="Times New Roman" w:eastAsia="Times New Roman" w:hAnsi="Times New Roman" w:cs="Times New Roman"/>
+          <w:sz w:val="26"/>
+          <w:szCs w:val="26"/>
+          <w:lang w:val="vi-VN"/>
+        </w:rPr>
+        <w:t>+ Nhân viên khi giao hàng cho khách sẽ phải lấy xác nhận của khách hàng vào “Chi tiết giao hàng”.</w:t>
+      </w:r>
+    </w:p>
+    <w:p>
+      <w:pPr>
+        <w:spacing w:after="60" w:line="240" w:lineRule="auto"/>
+        <w:ind w:firstLine="1080"/>
+        <w:jc w:val="both"/>
+        <w:rPr>
+          <w:rFonts w:ascii="Times New Roman" w:hAnsi="Times New Roman" w:cs="Times New Roman"/>
+          <w:sz w:val="26"/>
+          <w:szCs w:val="26"/>
+          <w:lang w:val="vi-VN"/>
+        </w:rPr>
+      </w:pPr>
+      <w:r>
+        <w:rPr>
+          <w:rFonts w:ascii="Times New Roman" w:eastAsia="Times New Roman" w:hAnsi="Times New Roman" w:cs="Times New Roman"/>
+          <w:sz w:val="26"/>
+          <w:szCs w:val="26"/>
+          <w:lang w:val="vi-VN"/>
+        </w:rPr>
+        <w:t>+ “Chi tiết giao hàng” sẽ được ban quản trị lưu vào cơ sở dữ liệu để thuận tiện cho công việc quản lý giao hàng</w:t>
+      </w:r>
+    </w:p>
+    <w:p>
+      <w:pPr>
+        <w:spacing w:after="60" w:line="240" w:lineRule="auto"/>
+        <w:ind w:firstLine="720"/>
+        <w:jc w:val="both"/>
+        <w:rPr>
+          <w:rFonts w:ascii="Times New Roman" w:hAnsi="Times New Roman" w:cs="Times New Roman"/>
+          <w:sz w:val="26"/>
+          <w:szCs w:val="26"/>
+          <w:lang w:val="vi-VN"/>
+        </w:rPr>
+      </w:pPr>
+      <w:r>
+        <w:rPr>
+          <w:rFonts w:ascii="Times New Roman" w:eastAsia="Times New Roman" w:hAnsi="Times New Roman" w:cs="Times New Roman"/>
+          <w:sz w:val="26"/>
+          <w:szCs w:val="26"/>
+          <w:lang w:val="vi-VN"/>
+        </w:rPr>
+        <w:t>* Quản lý tài khoản:</w:t>
+      </w:r>
+    </w:p>
+    <w:p>
+      <w:pPr>
+        <w:spacing w:after="60" w:line="240" w:lineRule="auto"/>
+        <w:ind w:firstLine="1080"/>
+        <w:jc w:val="both"/>
+        <w:rPr>
+          <w:rFonts w:ascii="Times New Roman" w:hAnsi="Times New Roman" w:cs="Times New Roman"/>
+          <w:sz w:val="26"/>
+          <w:szCs w:val="26"/>
+          <w:lang w:val="vi-VN"/>
+        </w:rPr>
+      </w:pPr>
+      <w:r>
+        <w:rPr>
+          <w:rFonts w:ascii="Times New Roman" w:eastAsia="Times New Roman" w:hAnsi="Times New Roman" w:cs="Times New Roman"/>
+          <w:sz w:val="26"/>
+          <w:szCs w:val="26"/>
+          <w:lang w:val="vi-VN"/>
+        </w:rPr>
+        <w:t>+ Khi có thắc mắc cần được giải đáp, khách hàng có thể gửi thắc mắc kèm thông tin liên lạc đến cho ban hỗ trợ.</w:t>
+      </w:r>
+    </w:p>
+    <w:p>
+      <w:pPr>
+        <w:spacing w:after="60" w:line="240" w:lineRule="auto"/>
+        <w:ind w:firstLine="1080"/>
+        <w:jc w:val="both"/>
+        <w:rPr>
+          <w:rFonts w:ascii="Times New Roman" w:hAnsi="Times New Roman" w:cs="Times New Roman"/>
+          <w:sz w:val="26"/>
+          <w:szCs w:val="26"/>
+          <w:lang w:val="vi-VN"/>
+        </w:rPr>
+      </w:pPr>
+      <w:r>
+        <w:rPr>
+          <w:rFonts w:ascii="Times New Roman" w:eastAsia="Times New Roman" w:hAnsi="Times New Roman" w:cs="Times New Roman"/>
+          <w:sz w:val="26"/>
+          <w:szCs w:val="26"/>
+          <w:lang w:val="vi-VN"/>
+        </w:rPr>
+        <w:t>+ Ban hỗ trợ nhận thắc măc, giải đáp thắc mắc và gửi giải đáp đến cho khách hàng.</w:t>
+      </w:r>
+    </w:p>
+    <w:p>
+      <w:pPr>
+        <w:spacing w:after="60" w:line="240" w:lineRule="auto"/>
+        <w:ind w:firstLine="720"/>
+        <w:jc w:val="both"/>
+        <w:rPr>
+          <w:rFonts w:ascii="Times New Roman" w:hAnsi="Times New Roman" w:cs="Times New Roman"/>
+          <w:sz w:val="26"/>
+          <w:szCs w:val="26"/>
+          <w:lang w:val="vi-VN"/>
+        </w:rPr>
+      </w:pPr>
+      <w:r>
+        <w:rPr>
+          <w:rFonts w:ascii="Times New Roman" w:eastAsia="Times New Roman" w:hAnsi="Times New Roman" w:cs="Times New Roman"/>
+          <w:sz w:val="26"/>
+          <w:szCs w:val="26"/>
+          <w:lang w:val="vi-VN"/>
+        </w:rPr>
+        <w:t xml:space="preserve">* Quản lý </w:t>
+      </w:r>
+      <w:r>
+        <w:rPr>
+          <w:rFonts w:ascii="Times New Roman" w:eastAsia="Times New Roman" w:hAnsi="Times New Roman" w:cs="Times New Roman"/>
+          <w:sz w:val="26"/>
+          <w:szCs w:val="26"/>
+          <w:lang w:val="vi-VN"/>
+        </w:rPr>
+        <w:t>tài khoản khách hàng</w:t>
+      </w:r>
+      <w:r>
+        <w:rPr>
+          <w:rFonts w:ascii="Times New Roman" w:eastAsia="Times New Roman" w:hAnsi="Times New Roman" w:cs="Times New Roman"/>
+          <w:sz w:val="26"/>
+          <w:szCs w:val="26"/>
+          <w:lang w:val="vi-VN"/>
+        </w:rPr>
+        <w:t>:</w:t>
       </w:r>
     </w:p>
     <w:p>
@@ -550,6 +865,15 @@
           <w:lang w:val="vi-VN"/>
         </w:rPr>
       </w:pPr>
+      <w:r>
+        <w:rPr>
+          <w:rFonts w:ascii="Times New Roman" w:eastAsia="Times New Roman" w:hAnsi="Times New Roman" w:cs="Times New Roman"/>
+          <w:sz w:val="26"/>
+          <w:szCs w:val="26"/>
+          <w:lang w:val="vi-VN"/>
+        </w:rPr>
+        <w:t>+ Tài khoản để khách hàng sử dụng trong việc đặt hàng cũng như gửi phản hồi cho hệ thống.</w:t>
+      </w:r>
     </w:p>
     <w:p>
       <w:pPr>
@@ -564,222 +888,14 @@
           <w:lang w:val="vi-VN"/>
         </w:rPr>
       </w:pPr>
-    </w:p>
-    <w:p>
-      <w:pPr>
-        <w:spacing w:after="60" w:line="240" w:lineRule="auto"/>
-        <w:ind w:firstLine="720"/>
-        <w:jc w:val="both"/>
-        <w:rPr>
-          <w:rFonts w:ascii="Times New Roman" w:hAnsi="Times New Roman" w:cs="Times New Roman"/>
-          <w:sz w:val="26"/>
-          <w:szCs w:val="26"/>
-          <w:lang w:val="vi-VN"/>
-        </w:rPr>
-      </w:pPr>
-      <w:r>
-        <w:rPr>
-          <w:rFonts w:ascii="Times New Roman" w:eastAsia="Times New Roman" w:hAnsi="Times New Roman" w:cs="Times New Roman"/>
-          <w:sz w:val="26"/>
-          <w:szCs w:val="26"/>
-          <w:lang w:val="vi-VN"/>
-        </w:rPr>
-        <w:lastRenderedPageBreak/>
-        <w:t>* Giao hàng:</w:t>
-      </w:r>
-    </w:p>
-    <w:p>
-      <w:pPr>
-        <w:spacing w:after="60" w:line="240" w:lineRule="auto"/>
-        <w:ind w:firstLine="1080"/>
-        <w:jc w:val="both"/>
-        <w:rPr>
-          <w:rFonts w:ascii="Times New Roman" w:hAnsi="Times New Roman" w:cs="Times New Roman"/>
-          <w:sz w:val="26"/>
-          <w:szCs w:val="26"/>
-          <w:lang w:val="vi-VN"/>
-        </w:rPr>
-      </w:pPr>
-      <w:r>
-        <w:rPr>
-          <w:rFonts w:ascii="Times New Roman" w:eastAsia="Times New Roman" w:hAnsi="Times New Roman" w:cs="Times New Roman"/>
-          <w:sz w:val="26"/>
-          <w:szCs w:val="26"/>
-          <w:lang w:val="vi-VN"/>
-        </w:rPr>
-        <w:t>+ Ban quản trị kiểm tra trạng thái các đơn hàng được lưu trong hệ thống. Nếu là đơn hàng chưa được giao sẽ tiến hành giao hàng cho đơn hàng đó. Đồng thời ban quản trị cũng sẽ cử nhân viên đi giao đơn hàng</w:t>
-      </w:r>
-    </w:p>
-    <w:p>
-      <w:pPr>
-        <w:spacing w:after="60" w:line="240" w:lineRule="auto"/>
-        <w:ind w:firstLine="1080"/>
-        <w:jc w:val="both"/>
-        <w:rPr>
-          <w:rFonts w:ascii="Times New Roman" w:hAnsi="Times New Roman" w:cs="Times New Roman"/>
-          <w:sz w:val="26"/>
-          <w:szCs w:val="26"/>
-          <w:lang w:val="vi-VN"/>
-        </w:rPr>
-      </w:pPr>
-      <w:r>
-        <w:rPr>
-          <w:rFonts w:ascii="Times New Roman" w:eastAsia="Times New Roman" w:hAnsi="Times New Roman" w:cs="Times New Roman"/>
-          <w:sz w:val="26"/>
-          <w:szCs w:val="26"/>
-          <w:lang w:val="vi-VN"/>
-        </w:rPr>
-        <w:t>+ Bộ phận nhập - xuất sẽ tiếp nhận “Phiếu yêu cầu xuất hàng” từ ban quản trị tiến hành kiểm tra lại và xuất sản phẩm giao cho nhân viên giao hàng đã được chỉ định</w:t>
-      </w:r>
-    </w:p>
-    <w:p>
-      <w:pPr>
-        <w:spacing w:after="60" w:line="240" w:lineRule="auto"/>
-        <w:ind w:firstLine="1080"/>
-        <w:jc w:val="both"/>
-        <w:rPr>
-          <w:rFonts w:ascii="Times New Roman" w:hAnsi="Times New Roman" w:cs="Times New Roman"/>
-          <w:sz w:val="26"/>
-          <w:szCs w:val="26"/>
-          <w:lang w:val="vi-VN"/>
-        </w:rPr>
-      </w:pPr>
-      <w:r>
-        <w:rPr>
-          <w:rFonts w:ascii="Times New Roman" w:eastAsia="Times New Roman" w:hAnsi="Times New Roman" w:cs="Times New Roman"/>
-          <w:sz w:val="26"/>
-          <w:szCs w:val="26"/>
-          <w:lang w:val="vi-VN"/>
-        </w:rPr>
-        <w:t>+ Nhân viên khi giao hàng cho khách sẽ phải lấy xác nhận của khách hàng vào “Chi tiết giao hàng”.</w:t>
-      </w:r>
-    </w:p>
-    <w:p>
-      <w:pPr>
-        <w:spacing w:after="60" w:line="240" w:lineRule="auto"/>
-        <w:ind w:firstLine="1080"/>
-        <w:jc w:val="both"/>
-        <w:rPr>
-          <w:rFonts w:ascii="Times New Roman" w:hAnsi="Times New Roman" w:cs="Times New Roman"/>
-          <w:sz w:val="26"/>
-          <w:szCs w:val="26"/>
-          <w:lang w:val="vi-VN"/>
-        </w:rPr>
-      </w:pPr>
-      <w:r>
-        <w:rPr>
-          <w:rFonts w:ascii="Times New Roman" w:eastAsia="Times New Roman" w:hAnsi="Times New Roman" w:cs="Times New Roman"/>
-          <w:sz w:val="26"/>
-          <w:szCs w:val="26"/>
-          <w:lang w:val="vi-VN"/>
-        </w:rPr>
-        <w:t>+ “Chi tiết giao hàng” sẽ được ban quản trị lưu vào cơ sở dữ liệu để thuận tiện cho công việc quản lý giao hàng</w:t>
-      </w:r>
-    </w:p>
-    <w:p>
-      <w:pPr>
-        <w:spacing w:after="60" w:line="240" w:lineRule="auto"/>
-        <w:ind w:firstLine="720"/>
-        <w:jc w:val="both"/>
-        <w:rPr>
-          <w:rFonts w:ascii="Times New Roman" w:hAnsi="Times New Roman" w:cs="Times New Roman"/>
-          <w:sz w:val="26"/>
-          <w:szCs w:val="26"/>
-          <w:lang w:val="vi-VN"/>
-        </w:rPr>
-      </w:pPr>
-      <w:r>
-        <w:rPr>
-          <w:rFonts w:ascii="Times New Roman" w:eastAsia="Times New Roman" w:hAnsi="Times New Roman" w:cs="Times New Roman"/>
-          <w:sz w:val="26"/>
-          <w:szCs w:val="26"/>
-          <w:lang w:val="vi-VN"/>
-        </w:rPr>
-        <w:t>* Quản lý tài khoản:</w:t>
-      </w:r>
-    </w:p>
-    <w:p>
-      <w:pPr>
-        <w:spacing w:after="60" w:line="240" w:lineRule="auto"/>
-        <w:ind w:firstLine="1080"/>
-        <w:jc w:val="both"/>
-        <w:rPr>
-          <w:rFonts w:ascii="Times New Roman" w:hAnsi="Times New Roman" w:cs="Times New Roman"/>
-          <w:sz w:val="26"/>
-          <w:szCs w:val="26"/>
-          <w:lang w:val="vi-VN"/>
-        </w:rPr>
-      </w:pPr>
-      <w:r>
-        <w:rPr>
-          <w:rFonts w:ascii="Times New Roman" w:eastAsia="Times New Roman" w:hAnsi="Times New Roman" w:cs="Times New Roman"/>
-          <w:sz w:val="26"/>
-          <w:szCs w:val="26"/>
-          <w:lang w:val="vi-VN"/>
-        </w:rPr>
-        <w:t>+ Khi có thắc mắc cần được giải đáp, khách hàng có thể gửi thắc mắc kèm thông tin liên lạc đến cho ban hỗ trợ.</w:t>
-      </w:r>
-    </w:p>
-    <w:p>
-      <w:pPr>
-        <w:spacing w:after="60" w:line="240" w:lineRule="auto"/>
-        <w:ind w:firstLine="1080"/>
-        <w:jc w:val="both"/>
-        <w:rPr>
-          <w:rFonts w:ascii="Times New Roman" w:hAnsi="Times New Roman" w:cs="Times New Roman"/>
-          <w:sz w:val="26"/>
-          <w:szCs w:val="26"/>
-          <w:lang w:val="vi-VN"/>
-        </w:rPr>
-      </w:pPr>
-      <w:r>
-        <w:rPr>
-          <w:rFonts w:ascii="Times New Roman" w:eastAsia="Times New Roman" w:hAnsi="Times New Roman" w:cs="Times New Roman"/>
-          <w:sz w:val="26"/>
-          <w:szCs w:val="26"/>
-          <w:lang w:val="vi-VN"/>
-        </w:rPr>
-        <w:t>+ Ban hỗ trợ nhận thắc măc, giải đáp thắc mắc và gửi giải đáp đến cho khách hàng.</w:t>
-      </w:r>
-    </w:p>
-    <w:p>
-      <w:pPr>
-        <w:spacing w:after="60" w:line="240" w:lineRule="auto"/>
-        <w:ind w:firstLine="720"/>
-        <w:jc w:val="both"/>
-        <w:rPr>
-          <w:rFonts w:ascii="Times New Roman" w:hAnsi="Times New Roman" w:cs="Times New Roman"/>
-          <w:sz w:val="26"/>
-          <w:szCs w:val="26"/>
-          <w:lang w:val="vi-VN"/>
-        </w:rPr>
-      </w:pPr>
-      <w:r>
-        <w:rPr>
-          <w:rFonts w:ascii="Times New Roman" w:eastAsia="Times New Roman" w:hAnsi="Times New Roman" w:cs="Times New Roman"/>
-          <w:sz w:val="26"/>
-          <w:szCs w:val="26"/>
-          <w:lang w:val="vi-VN"/>
-        </w:rPr>
-        <w:t xml:space="preserve">* Quản lý </w:t>
-      </w:r>
-      <w:r>
-        <w:rPr>
-          <w:rFonts w:ascii="Times New Roman" w:eastAsia="Times New Roman" w:hAnsi="Times New Roman" w:cs="Times New Roman"/>
-          <w:sz w:val="26"/>
-          <w:szCs w:val="26"/>
-          <w:lang w:val="vi-VN"/>
-        </w:rPr>
-        <w:t>tài khoản khách hàng</w:t>
-      </w:r>
-      <w:r>
-        <w:rPr>
-          <w:rFonts w:ascii="Times New Roman" w:eastAsia="Times New Roman" w:hAnsi="Times New Roman" w:cs="Times New Roman"/>
-          <w:sz w:val="26"/>
-          <w:szCs w:val="26"/>
-          <w:lang w:val="vi-VN"/>
-        </w:rPr>
-        <w:t>:</w:t>
+      <w:r>
+        <w:rPr>
+          <w:rFonts w:ascii="Times New Roman" w:eastAsia="Times New Roman" w:hAnsi="Times New Roman" w:cs="Times New Roman"/>
+          <w:sz w:val="26"/>
+          <w:szCs w:val="26"/>
+          <w:lang w:val="vi-VN"/>
+        </w:rPr>
+        <w:t>+ Khi khách hàng hoàn thành việc đăng kí tài khoản mới, hệ thống sẽ lưu lại thông tin khách hàng theo các trường đã được quy định.</w:t>
       </w:r>
     </w:p>
     <w:p>
@@ -802,7 +918,51 @@
           <w:szCs w:val="26"/>
           <w:lang w:val="vi-VN"/>
         </w:rPr>
-        <w:t>+ Tài khoản để khách hàng sử dụng trong việc đặt hàng cũng như gửi phản hồi cho hệ thống.</w:t>
+        <w:t>+ Nếu khách hàng đã là thành viên, thực hiện đăng nhập khi sử dụng truy cập vào trang web. Sau khi nhập thông tin email và mật khẩu, hệ thống sẽ kiểm tra thông tin đăng nhâp. Nếu đúng, khách hàng có thể thực hiện các thao tác đối với khách hàng trên website. Nếu không đúng, khách hàng sẽ phải đăng nhập lại.</w:t>
+      </w:r>
+    </w:p>
+    <w:p>
+      <w:pPr>
+        <w:spacing w:after="60" w:line="240" w:lineRule="auto"/>
+        <w:ind w:firstLine="720"/>
+        <w:jc w:val="both"/>
+        <w:rPr>
+          <w:rFonts w:ascii="Times New Roman" w:hAnsi="Times New Roman" w:cs="Times New Roman"/>
+          <w:sz w:val="26"/>
+          <w:szCs w:val="26"/>
+          <w:lang w:val="vi-VN"/>
+        </w:rPr>
+      </w:pPr>
+      <w:r>
+        <w:rPr>
+          <w:rFonts w:ascii="Times New Roman" w:eastAsia="Times New Roman" w:hAnsi="Times New Roman" w:cs="Times New Roman"/>
+          <w:sz w:val="26"/>
+          <w:szCs w:val="26"/>
+          <w:lang w:val="vi-VN"/>
+        </w:rPr>
+        <w:t>* Quản lý nhà cung cấp:</w:t>
+      </w:r>
+    </w:p>
+    <w:p>
+      <w:pPr>
+        <w:spacing w:after="60" w:line="240" w:lineRule="auto"/>
+        <w:ind w:firstLine="1080"/>
+        <w:jc w:val="both"/>
+        <w:rPr>
+          <w:rFonts w:ascii="Times New Roman" w:hAnsi="Times New Roman" w:cs="Times New Roman"/>
+          <w:sz w:val="26"/>
+          <w:szCs w:val="26"/>
+          <w:lang w:val="vi-VN"/>
+        </w:rPr>
+      </w:pPr>
+      <w:r>
+        <w:rPr>
+          <w:rFonts w:ascii="Times New Roman" w:eastAsia="Times New Roman" w:hAnsi="Times New Roman" w:cs="Times New Roman"/>
+          <w:sz w:val="26"/>
+          <w:szCs w:val="26"/>
+          <w:lang w:val="vi-VN"/>
+        </w:rPr>
+        <w:t>+ Khi có nhà cung cấp sản phẩm mới, ban quản trị sẽ thêm thông tin nhà cung cấp mới vào dữ liệu hệ thống.</w:t>
       </w:r>
     </w:p>
     <w:p>
@@ -825,7 +985,7 @@
           <w:szCs w:val="26"/>
           <w:lang w:val="vi-VN"/>
         </w:rPr>
-        <w:t>+ Khi khách hàng hoàn thành việc đăng kí tài khoản mới, hệ thống sẽ lưu lại thông tin khách hàng theo các trường đã được quy định.</w:t>
+        <w:t>+ Việc chỉnh sửa thông tin nhà cung cấp được thực hiện khi có sự thay đổi về thông tin từ phía nhà cung cấp, công việc này do ban quản trị thực hiện.</w:t>
       </w:r>
     </w:p>
     <w:p>
@@ -848,7 +1008,7 @@
           <w:szCs w:val="26"/>
           <w:lang w:val="vi-VN"/>
         </w:rPr>
-        <w:t>+ Nếu khách hàng đã là thành viên, thực hiện đăng nhập khi sử dụng truy cập vào trang web. Sau khi nhập thông tin email và mật khẩu, hệ thống sẽ kiểm tra thông tin đăng nhâp. Nếu đúng, khách hàng có thể thực hiện các thao tác đối với khách hàng trên website. Nếu không đúng, khách hàng sẽ phải đăng nhập lại.</w:t>
+        <w:t>+ Việc xóa thông tin nhà cung cấp do ban quản trị thực hiện khi nhà cung cấp đó không còn tồn tại</w:t>
       </w:r>
     </w:p>
     <w:p>
@@ -870,29 +1030,7 @@
           <w:szCs w:val="26"/>
           <w:lang w:val="vi-VN"/>
         </w:rPr>
-        <w:t>* Quản lý nhà cung cấp:</w:t>
-      </w:r>
-    </w:p>
-    <w:p>
-      <w:pPr>
-        <w:spacing w:after="60" w:line="240" w:lineRule="auto"/>
-        <w:ind w:firstLine="1080"/>
-        <w:jc w:val="both"/>
-        <w:rPr>
-          <w:rFonts w:ascii="Times New Roman" w:hAnsi="Times New Roman" w:cs="Times New Roman"/>
-          <w:sz w:val="26"/>
-          <w:szCs w:val="26"/>
-          <w:lang w:val="vi-VN"/>
-        </w:rPr>
-      </w:pPr>
-      <w:r>
-        <w:rPr>
-          <w:rFonts w:ascii="Times New Roman" w:eastAsia="Times New Roman" w:hAnsi="Times New Roman" w:cs="Times New Roman"/>
-          <w:sz w:val="26"/>
-          <w:szCs w:val="26"/>
-          <w:lang w:val="vi-VN"/>
-        </w:rPr>
-        <w:t>+ Khi có nhà cung cấp sản phẩm mới, ban quản trị sẽ thêm thông tin nhà cung cấp mới vào dữ liệu hệ thống.</w:t>
+        <w:t>* Quản lý sản phẩm:</w:t>
       </w:r>
     </w:p>
     <w:p>
@@ -915,7 +1053,7 @@
           <w:szCs w:val="26"/>
           <w:lang w:val="vi-VN"/>
         </w:rPr>
-        <w:t>+ Việc chỉnh sửa thông tin nhà cung cấp được thực hiện khi có sự thay đổi về thông tin từ phía nhà cung cấp, công việc này do ban quản trị thực hiện.</w:t>
+        <w:t>+ Thông tin sản phẩm mới sẽ được ban quản lý nhập - xuất thêm vào cơ sở dữ liệu của hệ thống.</w:t>
       </w:r>
     </w:p>
     <w:p>
@@ -938,29 +1076,7 @@
           <w:szCs w:val="26"/>
           <w:lang w:val="vi-VN"/>
         </w:rPr>
-        <w:t>+ Việc xóa thông tin nhà cung cấp do ban quản trị thực hiện khi nhà cung cấp đó không còn tồn tại</w:t>
-      </w:r>
-    </w:p>
-    <w:p>
-      <w:pPr>
-        <w:spacing w:after="60" w:line="240" w:lineRule="auto"/>
-        <w:ind w:firstLine="720"/>
-        <w:jc w:val="both"/>
-        <w:rPr>
-          <w:rFonts w:ascii="Times New Roman" w:hAnsi="Times New Roman" w:cs="Times New Roman"/>
-          <w:sz w:val="26"/>
-          <w:szCs w:val="26"/>
-          <w:lang w:val="vi-VN"/>
-        </w:rPr>
-      </w:pPr>
-      <w:r>
-        <w:rPr>
-          <w:rFonts w:ascii="Times New Roman" w:eastAsia="Times New Roman" w:hAnsi="Times New Roman" w:cs="Times New Roman"/>
-          <w:sz w:val="26"/>
-          <w:szCs w:val="26"/>
-          <w:lang w:val="vi-VN"/>
-        </w:rPr>
-        <w:t>* Quản lý sản phẩm:</w:t>
+        <w:t>+ Khi thông tin về sản phẩm được nhập trước đó bị sai hoặc có sự thay đổi thông tin từ nhà cung cấp, ban quản trị sẽ tiến hành chỉnh sửa thông tin sản phẩm.</w:t>
       </w:r>
     </w:p>
     <w:p>
@@ -983,52 +1099,6 @@
           <w:szCs w:val="26"/>
           <w:lang w:val="vi-VN"/>
         </w:rPr>
-        <w:t>+ Thông tin sản phẩm mới sẽ được ban quản lý nhập - xuất thêm vào cơ sở dữ liệu của hệ thống.</w:t>
-      </w:r>
-    </w:p>
-    <w:p>
-      <w:pPr>
-        <w:pStyle w:val="ListParagraph"/>
-        <w:spacing w:after="60" w:line="240" w:lineRule="auto"/>
-        <w:ind w:left="0" w:firstLine="1080"/>
-        <w:jc w:val="both"/>
-        <w:rPr>
-          <w:rFonts w:ascii="Times New Roman" w:hAnsi="Times New Roman" w:cs="Times New Roman"/>
-          <w:sz w:val="26"/>
-          <w:szCs w:val="26"/>
-          <w:lang w:val="vi-VN"/>
-        </w:rPr>
-      </w:pPr>
-      <w:r>
-        <w:rPr>
-          <w:rFonts w:ascii="Times New Roman" w:eastAsia="Times New Roman" w:hAnsi="Times New Roman" w:cs="Times New Roman"/>
-          <w:sz w:val="26"/>
-          <w:szCs w:val="26"/>
-          <w:lang w:val="vi-VN"/>
-        </w:rPr>
-        <w:t>+ Khi thông tin về sản phẩm được nhập trước đó bị sai hoặc có sự thay đổi thông tin từ nhà cung cấp, ban quản trị sẽ tiến hành chỉnh sửa thông tin sản phẩm.</w:t>
-      </w:r>
-    </w:p>
-    <w:p>
-      <w:pPr>
-        <w:pStyle w:val="ListParagraph"/>
-        <w:spacing w:after="60" w:line="240" w:lineRule="auto"/>
-        <w:ind w:left="0" w:firstLine="1080"/>
-        <w:jc w:val="both"/>
-        <w:rPr>
-          <w:rFonts w:ascii="Times New Roman" w:hAnsi="Times New Roman" w:cs="Times New Roman"/>
-          <w:sz w:val="26"/>
-          <w:szCs w:val="26"/>
-          <w:lang w:val="vi-VN"/>
-        </w:rPr>
-      </w:pPr>
-      <w:r>
-        <w:rPr>
-          <w:rFonts w:ascii="Times New Roman" w:eastAsia="Times New Roman" w:hAnsi="Times New Roman" w:cs="Times New Roman"/>
-          <w:sz w:val="26"/>
-          <w:szCs w:val="26"/>
-          <w:lang w:val="vi-VN"/>
-        </w:rPr>
         <w:t>+ Công việc xóa thông tin sản phẩm do ban quản trị thực hiện.</w:t>
       </w:r>
     </w:p>
@@ -1051,6 +1121,7 @@
           <w:szCs w:val="26"/>
           <w:lang w:val="vi-VN"/>
         </w:rPr>
+        <w:lastRenderedPageBreak/>
         <w:t>* Quản lý nhân viên:</w:t>
       </w:r>
     </w:p>
@@ -1094,7 +1165,6 @@
           <w:szCs w:val="26"/>
           <w:lang w:val="vi-VN"/>
         </w:rPr>
-        <w:lastRenderedPageBreak/>
         <w:t>III. Kế hoạch làm việc</w:t>
       </w:r>
     </w:p>
@@ -1107,9 +1177,9 @@
       <w:tblGrid>
         <w:gridCol w:w="679"/>
         <w:gridCol w:w="2916"/>
-        <w:gridCol w:w="2160"/>
+        <w:gridCol w:w="2610"/>
         <w:gridCol w:w="1980"/>
-        <w:gridCol w:w="1620"/>
+        <w:gridCol w:w="1170"/>
       </w:tblGrid>
       <w:tr>
         <w:tc>
@@ -1164,26 +1234,26 @@
         </w:tc>
         <w:tc>
           <w:tcPr>
-            <w:tcW w:w="2160" w:type="dxa"/>
-            <w:vAlign w:val="center"/>
-          </w:tcPr>
-          <w:p>
-            <w:pPr>
-              <w:spacing w:before="60" w:after="60"/>
-              <w:jc w:val="center"/>
-              <w:rPr>
-                <w:rFonts w:ascii="Times New Roman" w:hAnsi="Times New Roman" w:cs="Times New Roman"/>
-                <w:sz w:val="26"/>
-                <w:szCs w:val="26"/>
-              </w:rPr>
-            </w:pPr>
-            <w:r>
-              <w:rPr>
-                <w:rFonts w:ascii="Times New Roman" w:eastAsia="Times New Roman" w:hAnsi="Times New Roman" w:cs="Times New Roman"/>
-                <w:sz w:val="26"/>
-                <w:szCs w:val="26"/>
-              </w:rPr>
-              <w:t>Thời gian (h)</w:t>
+            <w:tcW w:w="2610" w:type="dxa"/>
+            <w:vAlign w:val="center"/>
+          </w:tcPr>
+          <w:p>
+            <w:pPr>
+              <w:spacing w:before="60" w:after="60"/>
+              <w:jc w:val="center"/>
+              <w:rPr>
+                <w:rFonts w:ascii="Times New Roman" w:hAnsi="Times New Roman" w:cs="Times New Roman"/>
+                <w:sz w:val="26"/>
+                <w:szCs w:val="26"/>
+              </w:rPr>
+            </w:pPr>
+            <w:r>
+              <w:rPr>
+                <w:rFonts w:ascii="Times New Roman" w:eastAsia="Times New Roman" w:hAnsi="Times New Roman" w:cs="Times New Roman"/>
+                <w:sz w:val="26"/>
+                <w:szCs w:val="26"/>
+              </w:rPr>
+              <w:t>Thời gian</w:t>
             </w:r>
           </w:p>
         </w:tc>
@@ -1214,7 +1284,7 @@
         </w:tc>
         <w:tc>
           <w:tcPr>
-            <w:tcW w:w="1620" w:type="dxa"/>
+            <w:tcW w:w="1170" w:type="dxa"/>
             <w:vAlign w:val="center"/>
           </w:tcPr>
           <w:p>
@@ -1290,34 +1360,42 @@
         </w:tc>
         <w:tc>
           <w:tcPr>
-            <w:tcW w:w="2160" w:type="dxa"/>
-            <w:vAlign w:val="center"/>
-          </w:tcPr>
-          <w:p>
-            <w:pPr>
-              <w:spacing w:before="60" w:after="60"/>
-              <w:jc w:val="center"/>
-              <w:rPr>
-                <w:rFonts w:ascii="Times New Roman" w:hAnsi="Times New Roman" w:cs="Times New Roman"/>
-                <w:sz w:val="26"/>
-                <w:szCs w:val="26"/>
-              </w:rPr>
-            </w:pPr>
-            <w:r>
-              <w:rPr>
-                <w:rFonts w:ascii="Times New Roman" w:eastAsia="Times New Roman" w:hAnsi="Times New Roman" w:cs="Times New Roman"/>
-                <w:sz w:val="26"/>
-                <w:szCs w:val="26"/>
-              </w:rPr>
-              <w:t>~</w:t>
-            </w:r>
-            <w:r>
-              <w:rPr>
-                <w:rFonts w:ascii="Times New Roman" w:eastAsia="Times New Roman" w:hAnsi="Times New Roman" w:cs="Times New Roman"/>
-                <w:sz w:val="26"/>
-                <w:szCs w:val="26"/>
-              </w:rPr>
-              <w:t>1</w:t>
+            <w:tcW w:w="2610" w:type="dxa"/>
+            <w:vAlign w:val="center"/>
+          </w:tcPr>
+          <w:p>
+            <w:pPr>
+              <w:spacing w:before="60" w:after="60"/>
+              <w:jc w:val="center"/>
+              <w:rPr>
+                <w:rFonts w:ascii="Times New Roman" w:hAnsi="Times New Roman" w:cs="Times New Roman"/>
+                <w:sz w:val="26"/>
+                <w:szCs w:val="26"/>
+              </w:rPr>
+            </w:pPr>
+            <w:r>
+              <w:rPr>
+                <w:rFonts w:ascii="Times New Roman" w:eastAsia="Times New Roman" w:hAnsi="Times New Roman" w:cs="Times New Roman"/>
+                <w:sz w:val="26"/>
+                <w:szCs w:val="26"/>
+              </w:rPr>
+              <w:t>21/5/</w:t>
+            </w:r>
+            <w:r>
+              <w:rPr>
+                <w:rFonts w:ascii="Times New Roman" w:eastAsia="Times New Roman" w:hAnsi="Times New Roman" w:cs="Times New Roman"/>
+                <w:sz w:val="26"/>
+                <w:szCs w:val="26"/>
+              </w:rPr>
+              <w:t>2016</w:t>
+            </w:r>
+            <w:r>
+              <w:rPr>
+                <w:rFonts w:ascii="Times New Roman" w:eastAsia="Times New Roman" w:hAnsi="Times New Roman" w:cs="Times New Roman"/>
+                <w:sz w:val="26"/>
+                <w:szCs w:val="26"/>
+              </w:rPr>
+              <w:t xml:space="preserve"> – 21/5/2016</w:t>
             </w:r>
           </w:p>
         </w:tc>
@@ -1348,7 +1426,7 @@
         </w:tc>
         <w:tc>
           <w:tcPr>
-            <w:tcW w:w="1620" w:type="dxa"/>
+            <w:tcW w:w="1170" w:type="dxa"/>
             <w:vAlign w:val="center"/>
           </w:tcPr>
           <w:p>
@@ -1415,34 +1493,26 @@
         </w:tc>
         <w:tc>
           <w:tcPr>
-            <w:tcW w:w="2160" w:type="dxa"/>
-            <w:vAlign w:val="center"/>
-          </w:tcPr>
-          <w:p>
-            <w:pPr>
-              <w:spacing w:before="60" w:after="60"/>
-              <w:jc w:val="center"/>
-              <w:rPr>
-                <w:rFonts w:ascii="Times New Roman" w:hAnsi="Times New Roman" w:cs="Times New Roman"/>
-                <w:sz w:val="26"/>
-                <w:szCs w:val="26"/>
-              </w:rPr>
-            </w:pPr>
-            <w:r>
-              <w:rPr>
-                <w:rFonts w:ascii="Times New Roman" w:eastAsia="Times New Roman" w:hAnsi="Times New Roman" w:cs="Times New Roman"/>
-                <w:sz w:val="26"/>
-                <w:szCs w:val="26"/>
-              </w:rPr>
-              <w:t>~</w:t>
-            </w:r>
-            <w:r>
-              <w:rPr>
-                <w:rFonts w:ascii="Times New Roman" w:eastAsia="Times New Roman" w:hAnsi="Times New Roman" w:cs="Times New Roman"/>
-                <w:sz w:val="26"/>
-                <w:szCs w:val="26"/>
-              </w:rPr>
-              <w:t>12</w:t>
+            <w:tcW w:w="2610" w:type="dxa"/>
+            <w:vAlign w:val="center"/>
+          </w:tcPr>
+          <w:p>
+            <w:pPr>
+              <w:spacing w:before="60" w:after="60"/>
+              <w:jc w:val="center"/>
+              <w:rPr>
+                <w:rFonts w:ascii="Times New Roman" w:hAnsi="Times New Roman" w:cs="Times New Roman"/>
+                <w:sz w:val="26"/>
+                <w:szCs w:val="26"/>
+              </w:rPr>
+            </w:pPr>
+            <w:r>
+              <w:rPr>
+                <w:rFonts w:ascii="Times New Roman" w:eastAsia="Times New Roman" w:hAnsi="Times New Roman" w:cs="Times New Roman"/>
+                <w:sz w:val="26"/>
+                <w:szCs w:val="26"/>
+              </w:rPr>
+              <w:t>25/5/2016 – 25/5/2016</w:t>
             </w:r>
           </w:p>
         </w:tc>
@@ -1473,7 +1543,7 @@
         </w:tc>
         <w:tc>
           <w:tcPr>
-            <w:tcW w:w="1620" w:type="dxa"/>
+            <w:tcW w:w="1170" w:type="dxa"/>
             <w:vAlign w:val="center"/>
           </w:tcPr>
           <w:p>
@@ -1540,19 +1610,21 @@
         </w:tc>
         <w:tc>
           <w:tcPr>
-            <w:tcW w:w="2160" w:type="dxa"/>
-            <w:vAlign w:val="center"/>
-          </w:tcPr>
-          <w:p>
-            <w:pPr>
-              <w:spacing w:before="60" w:after="60"/>
-              <w:jc w:val="center"/>
-              <w:rPr>
-                <w:rFonts w:ascii="Times New Roman" w:hAnsi="Times New Roman" w:cs="Times New Roman"/>
-                <w:sz w:val="26"/>
-                <w:szCs w:val="26"/>
-              </w:rPr>
-            </w:pPr>
+            <w:tcW w:w="2610" w:type="dxa"/>
+            <w:vAlign w:val="center"/>
+          </w:tcPr>
+          <w:p>
+            <w:pPr>
+              <w:spacing w:before="60" w:after="60"/>
+              <w:jc w:val="center"/>
+              <w:rPr>
+                <w:rFonts w:ascii="Times New Roman" w:hAnsi="Times New Roman" w:cs="Times New Roman"/>
+                <w:sz w:val="26"/>
+                <w:szCs w:val="26"/>
+              </w:rPr>
+            </w:pPr>
+            <w:bookmarkStart w:id="0" w:name="_GoBack"/>
+            <w:bookmarkEnd w:id="0"/>
             <w:r>
               <w:rPr>
                 <w:rFonts w:ascii="Times New Roman" w:eastAsia="Times New Roman" w:hAnsi="Times New Roman" w:cs="Times New Roman"/>
@@ -1598,7 +1670,7 @@
         </w:tc>
         <w:tc>
           <w:tcPr>
-            <w:tcW w:w="1620" w:type="dxa"/>
+            <w:tcW w:w="1170" w:type="dxa"/>
             <w:vAlign w:val="center"/>
           </w:tcPr>
           <w:p>
@@ -1665,34 +1737,34 @@
         </w:tc>
         <w:tc>
           <w:tcPr>
-            <w:tcW w:w="2160" w:type="dxa"/>
-            <w:vAlign w:val="center"/>
-          </w:tcPr>
-          <w:p>
-            <w:pPr>
-              <w:spacing w:before="60" w:after="60"/>
-              <w:jc w:val="center"/>
-              <w:rPr>
-                <w:rFonts w:ascii="Times New Roman" w:hAnsi="Times New Roman" w:cs="Times New Roman"/>
-                <w:sz w:val="26"/>
-                <w:szCs w:val="26"/>
-              </w:rPr>
-            </w:pPr>
-            <w:r>
-              <w:rPr>
-                <w:rFonts w:ascii="Times New Roman" w:hAnsi="Times New Roman" w:cs="Times New Roman"/>
-                <w:sz w:val="26"/>
-                <w:szCs w:val="26"/>
-              </w:rPr>
-              <w:t>~</w:t>
-            </w:r>
-            <w:r>
-              <w:rPr>
-                <w:rFonts w:ascii="Times New Roman" w:hAnsi="Times New Roman" w:cs="Times New Roman"/>
-                <w:sz w:val="26"/>
-                <w:szCs w:val="26"/>
-              </w:rPr>
-              <w:t>1</w:t>
+            <w:tcW w:w="2610" w:type="dxa"/>
+            <w:vAlign w:val="center"/>
+          </w:tcPr>
+          <w:p>
+            <w:pPr>
+              <w:spacing w:before="60" w:after="60"/>
+              <w:jc w:val="center"/>
+              <w:rPr>
+                <w:rFonts w:ascii="Times New Roman" w:hAnsi="Times New Roman" w:cs="Times New Roman"/>
+                <w:sz w:val="26"/>
+                <w:szCs w:val="26"/>
+              </w:rPr>
+            </w:pPr>
+            <w:r>
+              <w:rPr>
+                <w:rFonts w:ascii="Times New Roman" w:hAnsi="Times New Roman" w:cs="Times New Roman"/>
+                <w:sz w:val="26"/>
+                <w:szCs w:val="26"/>
+              </w:rPr>
+              <w:t>24/5/2016</w:t>
+            </w:r>
+            <w:r>
+              <w:rPr>
+                <w:rFonts w:ascii="Times New Roman" w:hAnsi="Times New Roman" w:cs="Times New Roman"/>
+                <w:sz w:val="26"/>
+                <w:szCs w:val="26"/>
+              </w:rPr>
+              <w:t xml:space="preserve"> – 24/5/2016</w:t>
             </w:r>
           </w:p>
         </w:tc>
@@ -1723,7 +1795,7 @@
         </w:tc>
         <w:tc>
           <w:tcPr>
-            <w:tcW w:w="1620" w:type="dxa"/>
+            <w:tcW w:w="1170" w:type="dxa"/>
             <w:vAlign w:val="center"/>
           </w:tcPr>
           <w:p>
@@ -1790,7 +1862,7 @@
         </w:tc>
         <w:tc>
           <w:tcPr>
-            <w:tcW w:w="2160" w:type="dxa"/>
+            <w:tcW w:w="2610" w:type="dxa"/>
             <w:vAlign w:val="center"/>
           </w:tcPr>
           <w:p>
@@ -1848,7 +1920,7 @@
         </w:tc>
         <w:tc>
           <w:tcPr>
-            <w:tcW w:w="1620" w:type="dxa"/>
+            <w:tcW w:w="1170" w:type="dxa"/>
             <w:vAlign w:val="center"/>
           </w:tcPr>
           <w:p>
@@ -1915,7 +1987,7 @@
         </w:tc>
         <w:tc>
           <w:tcPr>
-            <w:tcW w:w="2160" w:type="dxa"/>
+            <w:tcW w:w="2610" w:type="dxa"/>
             <w:vAlign w:val="center"/>
           </w:tcPr>
           <w:p>
@@ -1973,7 +2045,7 @@
         </w:tc>
         <w:tc>
           <w:tcPr>
-            <w:tcW w:w="1620" w:type="dxa"/>
+            <w:tcW w:w="1170" w:type="dxa"/>
             <w:vAlign w:val="center"/>
           </w:tcPr>
           <w:p>
@@ -2040,7 +2112,7 @@
         </w:tc>
         <w:tc>
           <w:tcPr>
-            <w:tcW w:w="2160" w:type="dxa"/>
+            <w:tcW w:w="2610" w:type="dxa"/>
             <w:vAlign w:val="center"/>
           </w:tcPr>
           <w:p>
@@ -2090,7 +2162,7 @@
         </w:tc>
         <w:tc>
           <w:tcPr>
-            <w:tcW w:w="1620" w:type="dxa"/>
+            <w:tcW w:w="1170" w:type="dxa"/>
             <w:vAlign w:val="center"/>
           </w:tcPr>
           <w:p>
@@ -2157,7 +2229,7 @@
         </w:tc>
         <w:tc>
           <w:tcPr>
-            <w:tcW w:w="2160" w:type="dxa"/>
+            <w:tcW w:w="2610" w:type="dxa"/>
             <w:vAlign w:val="center"/>
           </w:tcPr>
           <w:p>
@@ -2215,7 +2287,7 @@
         </w:tc>
         <w:tc>
           <w:tcPr>
-            <w:tcW w:w="1620" w:type="dxa"/>
+            <w:tcW w:w="1170" w:type="dxa"/>
             <w:vAlign w:val="center"/>
           </w:tcPr>
           <w:p>
@@ -2282,7 +2354,7 @@
         </w:tc>
         <w:tc>
           <w:tcPr>
-            <w:tcW w:w="2160" w:type="dxa"/>
+            <w:tcW w:w="2610" w:type="dxa"/>
             <w:vAlign w:val="center"/>
           </w:tcPr>
           <w:p>
@@ -2340,7 +2412,7 @@
         </w:tc>
         <w:tc>
           <w:tcPr>
-            <w:tcW w:w="1620" w:type="dxa"/>
+            <w:tcW w:w="1170" w:type="dxa"/>
             <w:vAlign w:val="center"/>
           </w:tcPr>
           <w:p>
@@ -2407,7 +2479,7 @@
         </w:tc>
         <w:tc>
           <w:tcPr>
-            <w:tcW w:w="2160" w:type="dxa"/>
+            <w:tcW w:w="2610" w:type="dxa"/>
             <w:vAlign w:val="center"/>
           </w:tcPr>
           <w:p>
@@ -2457,7 +2529,7 @@
         </w:tc>
         <w:tc>
           <w:tcPr>
-            <w:tcW w:w="1620" w:type="dxa"/>
+            <w:tcW w:w="1170" w:type="dxa"/>
             <w:vAlign w:val="center"/>
           </w:tcPr>
           <w:p>
@@ -2524,7 +2596,7 @@
         </w:tc>
         <w:tc>
           <w:tcPr>
-            <w:tcW w:w="2160" w:type="dxa"/>
+            <w:tcW w:w="2610" w:type="dxa"/>
             <w:vAlign w:val="center"/>
           </w:tcPr>
           <w:p>
@@ -2574,7 +2646,7 @@
         </w:tc>
         <w:tc>
           <w:tcPr>
-            <w:tcW w:w="1620" w:type="dxa"/>
+            <w:tcW w:w="1170" w:type="dxa"/>
             <w:vAlign w:val="center"/>
           </w:tcPr>
           <w:p>
@@ -2637,13 +2709,11 @@
               </w:rPr>
               <w:t>(customer) Tìm kiếm sản phẩm</w:t>
             </w:r>
-            <w:bookmarkStart w:id="0" w:name="_GoBack"/>
-            <w:bookmarkEnd w:id="0"/>
-          </w:p>
-        </w:tc>
-        <w:tc>
-          <w:tcPr>
-            <w:tcW w:w="2160" w:type="dxa"/>
+          </w:p>
+        </w:tc>
+        <w:tc>
+          <w:tcPr>
+            <w:tcW w:w="2610" w:type="dxa"/>
             <w:vAlign w:val="center"/>
           </w:tcPr>
           <w:p>
@@ -2693,7 +2763,7 @@
         </w:tc>
         <w:tc>
           <w:tcPr>
-            <w:tcW w:w="1620" w:type="dxa"/>
+            <w:tcW w:w="1170" w:type="dxa"/>
             <w:vAlign w:val="center"/>
           </w:tcPr>
           <w:p>
@@ -2796,7 +2866,7 @@
         </w:tc>
         <w:tc>
           <w:tcPr>
-            <w:tcW w:w="2160" w:type="dxa"/>
+            <w:tcW w:w="2610" w:type="dxa"/>
             <w:vAlign w:val="center"/>
           </w:tcPr>
           <w:p>
@@ -2846,7 +2916,7 @@
         </w:tc>
         <w:tc>
           <w:tcPr>
-            <w:tcW w:w="1620" w:type="dxa"/>
+            <w:tcW w:w="1170" w:type="dxa"/>
             <w:vAlign w:val="center"/>
           </w:tcPr>
           <w:p>
@@ -2913,7 +2983,7 @@
         </w:tc>
         <w:tc>
           <w:tcPr>
-            <w:tcW w:w="2160" w:type="dxa"/>
+            <w:tcW w:w="2610" w:type="dxa"/>
             <w:vAlign w:val="center"/>
           </w:tcPr>
           <w:p>
@@ -2963,7 +3033,7 @@
         </w:tc>
         <w:tc>
           <w:tcPr>
-            <w:tcW w:w="1620" w:type="dxa"/>
+            <w:tcW w:w="1170" w:type="dxa"/>
             <w:vAlign w:val="center"/>
           </w:tcPr>
           <w:p>
@@ -3030,7 +3100,7 @@
         </w:tc>
         <w:tc>
           <w:tcPr>
-            <w:tcW w:w="2160" w:type="dxa"/>
+            <w:tcW w:w="2610" w:type="dxa"/>
             <w:vAlign w:val="center"/>
           </w:tcPr>
           <w:p>
@@ -3080,7 +3150,7 @@
         </w:tc>
         <w:tc>
           <w:tcPr>
-            <w:tcW w:w="1620" w:type="dxa"/>
+            <w:tcW w:w="1170" w:type="dxa"/>
             <w:vAlign w:val="center"/>
           </w:tcPr>
           <w:p>
@@ -3147,7 +3217,7 @@
         </w:tc>
         <w:tc>
           <w:tcPr>
-            <w:tcW w:w="2160" w:type="dxa"/>
+            <w:tcW w:w="2610" w:type="dxa"/>
             <w:vAlign w:val="center"/>
           </w:tcPr>
           <w:p>
@@ -3205,7 +3275,7 @@
         </w:tc>
         <w:tc>
           <w:tcPr>
-            <w:tcW w:w="1620" w:type="dxa"/>
+            <w:tcW w:w="1170" w:type="dxa"/>
             <w:vAlign w:val="center"/>
           </w:tcPr>
           <w:p>
@@ -3272,34 +3342,26 @@
         </w:tc>
         <w:tc>
           <w:tcPr>
-            <w:tcW w:w="2160" w:type="dxa"/>
-            <w:vAlign w:val="center"/>
-          </w:tcPr>
-          <w:p>
-            <w:pPr>
-              <w:spacing w:before="60" w:after="60"/>
-              <w:jc w:val="center"/>
-              <w:rPr>
-                <w:rFonts w:ascii="Times New Roman" w:hAnsi="Times New Roman" w:cs="Times New Roman"/>
-                <w:sz w:val="26"/>
-                <w:szCs w:val="26"/>
-              </w:rPr>
-            </w:pPr>
-            <w:r>
-              <w:rPr>
-                <w:rFonts w:ascii="Times New Roman" w:hAnsi="Times New Roman" w:cs="Times New Roman"/>
-                <w:sz w:val="26"/>
-                <w:szCs w:val="26"/>
-              </w:rPr>
-              <w:t>~</w:t>
-            </w:r>
-            <w:r>
-              <w:rPr>
-                <w:rFonts w:ascii="Times New Roman" w:hAnsi="Times New Roman" w:cs="Times New Roman"/>
-                <w:sz w:val="26"/>
-                <w:szCs w:val="26"/>
-              </w:rPr>
-              <w:t>20</w:t>
+            <w:tcW w:w="2610" w:type="dxa"/>
+            <w:vAlign w:val="center"/>
+          </w:tcPr>
+          <w:p>
+            <w:pPr>
+              <w:spacing w:before="60" w:after="60"/>
+              <w:jc w:val="center"/>
+              <w:rPr>
+                <w:rFonts w:ascii="Times New Roman" w:hAnsi="Times New Roman" w:cs="Times New Roman"/>
+                <w:sz w:val="26"/>
+                <w:szCs w:val="26"/>
+              </w:rPr>
+            </w:pPr>
+            <w:r>
+              <w:rPr>
+                <w:rFonts w:ascii="Times New Roman" w:hAnsi="Times New Roman" w:cs="Times New Roman"/>
+                <w:sz w:val="26"/>
+                <w:szCs w:val="26"/>
+              </w:rPr>
+              <w:t>24/5/2016</w:t>
             </w:r>
           </w:p>
         </w:tc>
@@ -3330,7 +3392,7 @@
         </w:tc>
         <w:tc>
           <w:tcPr>
-            <w:tcW w:w="1620" w:type="dxa"/>
+            <w:tcW w:w="1170" w:type="dxa"/>
             <w:vAlign w:val="center"/>
           </w:tcPr>
           <w:p>
@@ -3367,6 +3429,7 @@
                 <w:sz w:val="26"/>
                 <w:szCs w:val="26"/>
               </w:rPr>
+              <w:lastRenderedPageBreak/>
               <w:t>18</w:t>
             </w:r>
           </w:p>
@@ -3397,7 +3460,7 @@
         </w:tc>
         <w:tc>
           <w:tcPr>
-            <w:tcW w:w="2160" w:type="dxa"/>
+            <w:tcW w:w="2610" w:type="dxa"/>
             <w:vAlign w:val="center"/>
           </w:tcPr>
           <w:p>
@@ -3447,7 +3510,7 @@
         </w:tc>
         <w:tc>
           <w:tcPr>
-            <w:tcW w:w="1620" w:type="dxa"/>
+            <w:tcW w:w="1170" w:type="dxa"/>
             <w:vAlign w:val="center"/>
           </w:tcPr>
           <w:p>
@@ -3514,7 +3577,7 @@
         </w:tc>
         <w:tc>
           <w:tcPr>
-            <w:tcW w:w="2160" w:type="dxa"/>
+            <w:tcW w:w="2610" w:type="dxa"/>
             <w:vAlign w:val="center"/>
           </w:tcPr>
           <w:p>
@@ -3564,7 +3627,7 @@
         </w:tc>
         <w:tc>
           <w:tcPr>
-            <w:tcW w:w="1620" w:type="dxa"/>
+            <w:tcW w:w="1170" w:type="dxa"/>
             <w:vAlign w:val="center"/>
           </w:tcPr>
           <w:p>
@@ -3601,7 +3664,6 @@
                 <w:sz w:val="26"/>
                 <w:szCs w:val="26"/>
               </w:rPr>
-              <w:lastRenderedPageBreak/>
               <w:t>20</w:t>
             </w:r>
           </w:p>
@@ -3632,7 +3694,7 @@
         </w:tc>
         <w:tc>
           <w:tcPr>
-            <w:tcW w:w="2160" w:type="dxa"/>
+            <w:tcW w:w="2610" w:type="dxa"/>
             <w:vAlign w:val="center"/>
           </w:tcPr>
           <w:p>
@@ -3682,7 +3744,7 @@
         </w:tc>
         <w:tc>
           <w:tcPr>
-            <w:tcW w:w="1620" w:type="dxa"/>
+            <w:tcW w:w="1170" w:type="dxa"/>
             <w:vAlign w:val="center"/>
           </w:tcPr>
           <w:p>
@@ -3749,7 +3811,7 @@
         </w:tc>
         <w:tc>
           <w:tcPr>
-            <w:tcW w:w="2160" w:type="dxa"/>
+            <w:tcW w:w="2610" w:type="dxa"/>
             <w:vAlign w:val="center"/>
           </w:tcPr>
           <w:p>
@@ -3799,7 +3861,7 @@
         </w:tc>
         <w:tc>
           <w:tcPr>
-            <w:tcW w:w="1620" w:type="dxa"/>
+            <w:tcW w:w="1170" w:type="dxa"/>
             <w:vAlign w:val="center"/>
           </w:tcPr>
           <w:p>
@@ -3866,7 +3928,7 @@
         </w:tc>
         <w:tc>
           <w:tcPr>
-            <w:tcW w:w="2160" w:type="dxa"/>
+            <w:tcW w:w="2610" w:type="dxa"/>
             <w:vAlign w:val="center"/>
           </w:tcPr>
           <w:p>
@@ -3916,7 +3978,7 @@
         </w:tc>
         <w:tc>
           <w:tcPr>
-            <w:tcW w:w="1620" w:type="dxa"/>
+            <w:tcW w:w="1170" w:type="dxa"/>
             <w:vAlign w:val="center"/>
           </w:tcPr>
           <w:p>
@@ -3983,7 +4045,7 @@
         </w:tc>
         <w:tc>
           <w:tcPr>
-            <w:tcW w:w="2160" w:type="dxa"/>
+            <w:tcW w:w="2610" w:type="dxa"/>
             <w:vAlign w:val="center"/>
           </w:tcPr>
           <w:p>
@@ -4033,7 +4095,7 @@
         </w:tc>
         <w:tc>
           <w:tcPr>
-            <w:tcW w:w="1620" w:type="dxa"/>
+            <w:tcW w:w="1170" w:type="dxa"/>
             <w:vAlign w:val="center"/>
           </w:tcPr>
           <w:p>
@@ -4100,7 +4162,7 @@
         </w:tc>
         <w:tc>
           <w:tcPr>
-            <w:tcW w:w="2160" w:type="dxa"/>
+            <w:tcW w:w="2610" w:type="dxa"/>
             <w:vAlign w:val="center"/>
           </w:tcPr>
           <w:p>
@@ -4150,7 +4212,7 @@
         </w:tc>
         <w:tc>
           <w:tcPr>
-            <w:tcW w:w="1620" w:type="dxa"/>
+            <w:tcW w:w="1170" w:type="dxa"/>
             <w:vAlign w:val="center"/>
           </w:tcPr>
           <w:p>
@@ -4217,7 +4279,7 @@
         </w:tc>
         <w:tc>
           <w:tcPr>
-            <w:tcW w:w="2160" w:type="dxa"/>
+            <w:tcW w:w="2610" w:type="dxa"/>
             <w:vAlign w:val="center"/>
           </w:tcPr>
           <w:p>
@@ -4275,7 +4337,7 @@
         </w:tc>
         <w:tc>
           <w:tcPr>
-            <w:tcW w:w="1620" w:type="dxa"/>
+            <w:tcW w:w="1170" w:type="dxa"/>
             <w:vAlign w:val="center"/>
           </w:tcPr>
           <w:p>

</xml_diff>